<commit_message>
Missing section added in.
</commit_message>
<xml_diff>
--- a/Final_Report/FinalReport.docx
+++ b/Final_Report/FinalReport.docx
@@ -29,7 +29,7 @@
                 <w:caps/>
               </w:rPr>
             </w:pPr>
-            <w:smartTag w:uri="urn:schemas-microsoft-com:office:smarttags" w:element="place">
+            <w:smartTag w:uri="urn:schemas-microsoft-com:office:smarttags" w:element="PlaceName">
               <w:smartTag w:uri="urn:schemas-microsoft-com:office:smarttags" w:element="PlaceName">
                 <w:r>
                   <w:rPr>
@@ -48,7 +48,7 @@
                 </w:rPr>
                 <w:t xml:space="preserve"> </w:t>
               </w:r>
-              <w:smartTag w:uri="urn:schemas-microsoft-com:office:smarttags" w:element="PlaceType">
+              <w:smartTag w:uri="urn:schemas-microsoft-com:office:smarttags" w:element="PlaceName">
                 <w:r>
                   <w:rPr>
                     <w:rFonts w:ascii="Cambria" w:hAnsi="Cambria"/>
@@ -463,7 +463,7 @@
             <w:noProof/>
             <w:webHidden/>
           </w:rPr>
-          <w:t>5</w:t>
+          <w:t>3</w:t>
         </w:r>
         <w:r>
           <w:rPr>
@@ -552,7 +552,7 @@
             <w:noProof/>
             <w:webHidden/>
           </w:rPr>
-          <w:t>5</w:t>
+          <w:t>3</w:t>
         </w:r>
         <w:r>
           <w:rPr>
@@ -641,7 +641,7 @@
             <w:noProof/>
             <w:webHidden/>
           </w:rPr>
-          <w:t>5</w:t>
+          <w:t>3</w:t>
         </w:r>
         <w:r>
           <w:rPr>
@@ -730,7 +730,7 @@
             <w:noProof/>
             <w:webHidden/>
           </w:rPr>
-          <w:t>6</w:t>
+          <w:t>3</w:t>
         </w:r>
         <w:r>
           <w:rPr>
@@ -819,7 +819,7 @@
             <w:noProof/>
             <w:webHidden/>
           </w:rPr>
-          <w:t>6</w:t>
+          <w:t>3</w:t>
         </w:r>
         <w:r>
           <w:rPr>
@@ -908,7 +908,7 @@
             <w:noProof/>
             <w:webHidden/>
           </w:rPr>
-          <w:t>6</w:t>
+          <w:t>3</w:t>
         </w:r>
         <w:r>
           <w:rPr>
@@ -997,7 +997,7 @@
             <w:noProof/>
             <w:webHidden/>
           </w:rPr>
-          <w:t>6</w:t>
+          <w:t>3</w:t>
         </w:r>
         <w:r>
           <w:rPr>
@@ -1086,7 +1086,7 @@
             <w:noProof/>
             <w:webHidden/>
           </w:rPr>
-          <w:t>6</w:t>
+          <w:t>3</w:t>
         </w:r>
         <w:r>
           <w:rPr>
@@ -1175,7 +1175,7 @@
             <w:noProof/>
             <w:webHidden/>
           </w:rPr>
-          <w:t>7</w:t>
+          <w:t>3</w:t>
         </w:r>
         <w:r>
           <w:rPr>
@@ -1264,7 +1264,7 @@
             <w:noProof/>
             <w:webHidden/>
           </w:rPr>
-          <w:t>7</w:t>
+          <w:t>3</w:t>
         </w:r>
         <w:r>
           <w:rPr>
@@ -1353,7 +1353,7 @@
             <w:noProof/>
             <w:webHidden/>
           </w:rPr>
-          <w:t>8</w:t>
+          <w:t>3</w:t>
         </w:r>
         <w:r>
           <w:rPr>
@@ -1442,7 +1442,7 @@
             <w:noProof/>
             <w:webHidden/>
           </w:rPr>
-          <w:t>8</w:t>
+          <w:t>3</w:t>
         </w:r>
         <w:r>
           <w:rPr>
@@ -1531,7 +1531,7 @@
             <w:noProof/>
             <w:webHidden/>
           </w:rPr>
-          <w:t>8</w:t>
+          <w:t>3</w:t>
         </w:r>
         <w:r>
           <w:rPr>
@@ -1620,7 +1620,7 @@
             <w:noProof/>
             <w:webHidden/>
           </w:rPr>
-          <w:t>9</w:t>
+          <w:t>3</w:t>
         </w:r>
         <w:r>
           <w:rPr>
@@ -1709,7 +1709,7 @@
             <w:noProof/>
             <w:webHidden/>
           </w:rPr>
-          <w:t>9</w:t>
+          <w:t>3</w:t>
         </w:r>
         <w:r>
           <w:rPr>
@@ -1798,7 +1798,7 @@
             <w:noProof/>
             <w:webHidden/>
           </w:rPr>
-          <w:t>10</w:t>
+          <w:t>3</w:t>
         </w:r>
         <w:r>
           <w:rPr>
@@ -1887,7 +1887,7 @@
             <w:noProof/>
             <w:webHidden/>
           </w:rPr>
-          <w:t>11</w:t>
+          <w:t>3</w:t>
         </w:r>
         <w:r>
           <w:rPr>
@@ -1976,7 +1976,7 @@
             <w:noProof/>
             <w:webHidden/>
           </w:rPr>
-          <w:t>11</w:t>
+          <w:t>3</w:t>
         </w:r>
         <w:r>
           <w:rPr>
@@ -2065,7 +2065,7 @@
             <w:noProof/>
             <w:webHidden/>
           </w:rPr>
-          <w:t>12</w:t>
+          <w:t>3</w:t>
         </w:r>
         <w:r>
           <w:rPr>
@@ -2154,7 +2154,7 @@
             <w:noProof/>
             <w:webHidden/>
           </w:rPr>
-          <w:t>12</w:t>
+          <w:t>3</w:t>
         </w:r>
         <w:r>
           <w:rPr>
@@ -2243,7 +2243,7 @@
             <w:noProof/>
             <w:webHidden/>
           </w:rPr>
-          <w:t>13</w:t>
+          <w:t>3</w:t>
         </w:r>
         <w:r>
           <w:rPr>
@@ -2332,7 +2332,7 @@
             <w:noProof/>
             <w:webHidden/>
           </w:rPr>
-          <w:t>14</w:t>
+          <w:t>3</w:t>
         </w:r>
         <w:r>
           <w:rPr>
@@ -2421,7 +2421,7 @@
             <w:noProof/>
             <w:webHidden/>
           </w:rPr>
-          <w:t>14</w:t>
+          <w:t>3</w:t>
         </w:r>
         <w:r>
           <w:rPr>
@@ -2510,7 +2510,7 @@
             <w:noProof/>
             <w:webHidden/>
           </w:rPr>
-          <w:t>14</w:t>
+          <w:t>3</w:t>
         </w:r>
         <w:r>
           <w:rPr>
@@ -2599,7 +2599,7 @@
             <w:noProof/>
             <w:webHidden/>
           </w:rPr>
-          <w:t>14</w:t>
+          <w:t>3</w:t>
         </w:r>
         <w:r>
           <w:rPr>
@@ -2688,7 +2688,7 @@
             <w:noProof/>
             <w:webHidden/>
           </w:rPr>
-          <w:t>16</w:t>
+          <w:t>3</w:t>
         </w:r>
         <w:r>
           <w:rPr>
@@ -2777,7 +2777,7 @@
             <w:noProof/>
             <w:webHidden/>
           </w:rPr>
-          <w:t>17</w:t>
+          <w:t>3</w:t>
         </w:r>
         <w:r>
           <w:rPr>
@@ -2866,7 +2866,7 @@
             <w:noProof/>
             <w:webHidden/>
           </w:rPr>
-          <w:t>17</w:t>
+          <w:t>3</w:t>
         </w:r>
         <w:r>
           <w:rPr>
@@ -2955,7 +2955,7 @@
             <w:noProof/>
             <w:webHidden/>
           </w:rPr>
-          <w:t>18</w:t>
+          <w:t>3</w:t>
         </w:r>
         <w:r>
           <w:rPr>
@@ -3044,7 +3044,7 @@
             <w:noProof/>
             <w:webHidden/>
           </w:rPr>
-          <w:t>20</w:t>
+          <w:t>3</w:t>
         </w:r>
         <w:r>
           <w:rPr>
@@ -3133,7 +3133,7 @@
             <w:noProof/>
             <w:webHidden/>
           </w:rPr>
-          <w:t>21</w:t>
+          <w:t>3</w:t>
         </w:r>
         <w:r>
           <w:rPr>
@@ -3222,7 +3222,7 @@
             <w:noProof/>
             <w:webHidden/>
           </w:rPr>
-          <w:t>21</w:t>
+          <w:t>3</w:t>
         </w:r>
         <w:r>
           <w:rPr>
@@ -3311,7 +3311,7 @@
             <w:noProof/>
             <w:webHidden/>
           </w:rPr>
-          <w:t>22</w:t>
+          <w:t>3</w:t>
         </w:r>
         <w:r>
           <w:rPr>
@@ -3400,7 +3400,7 @@
             <w:noProof/>
             <w:webHidden/>
           </w:rPr>
-          <w:t>22</w:t>
+          <w:t>3</w:t>
         </w:r>
         <w:r>
           <w:rPr>
@@ -3489,7 +3489,7 @@
             <w:noProof/>
             <w:webHidden/>
           </w:rPr>
-          <w:t>22</w:t>
+          <w:t>3</w:t>
         </w:r>
         <w:r>
           <w:rPr>
@@ -3578,7 +3578,7 @@
             <w:noProof/>
             <w:webHidden/>
           </w:rPr>
-          <w:t>23</w:t>
+          <w:t>3</w:t>
         </w:r>
         <w:r>
           <w:rPr>
@@ -3667,7 +3667,7 @@
             <w:noProof/>
             <w:webHidden/>
           </w:rPr>
-          <w:t>23</w:t>
+          <w:t>3</w:t>
         </w:r>
         <w:r>
           <w:rPr>
@@ -3756,7 +3756,7 @@
             <w:noProof/>
             <w:webHidden/>
           </w:rPr>
-          <w:t>25</w:t>
+          <w:t>3</w:t>
         </w:r>
         <w:r>
           <w:rPr>
@@ -3845,7 +3845,7 @@
             <w:noProof/>
             <w:webHidden/>
           </w:rPr>
-          <w:t>25</w:t>
+          <w:t>3</w:t>
         </w:r>
         <w:r>
           <w:rPr>
@@ -3934,7 +3934,7 @@
             <w:noProof/>
             <w:webHidden/>
           </w:rPr>
-          <w:t>25</w:t>
+          <w:t>3</w:t>
         </w:r>
         <w:r>
           <w:rPr>
@@ -4023,7 +4023,7 @@
             <w:noProof/>
             <w:webHidden/>
           </w:rPr>
-          <w:t>25</w:t>
+          <w:t>3</w:t>
         </w:r>
         <w:r>
           <w:rPr>
@@ -4112,7 +4112,7 @@
             <w:noProof/>
             <w:webHidden/>
           </w:rPr>
-          <w:t>25</w:t>
+          <w:t>3</w:t>
         </w:r>
         <w:r>
           <w:rPr>
@@ -4201,7 +4201,7 @@
             <w:noProof/>
             <w:webHidden/>
           </w:rPr>
-          <w:t>26</w:t>
+          <w:t>3</w:t>
         </w:r>
         <w:r>
           <w:rPr>
@@ -4290,7 +4290,7 @@
             <w:noProof/>
             <w:webHidden/>
           </w:rPr>
-          <w:t>26</w:t>
+          <w:t>3</w:t>
         </w:r>
         <w:r>
           <w:rPr>
@@ -4379,7 +4379,7 @@
             <w:noProof/>
             <w:webHidden/>
           </w:rPr>
-          <w:t>26</w:t>
+          <w:t>3</w:t>
         </w:r>
         <w:r>
           <w:rPr>
@@ -4468,7 +4468,7 @@
             <w:noProof/>
             <w:webHidden/>
           </w:rPr>
-          <w:t>26</w:t>
+          <w:t>3</w:t>
         </w:r>
         <w:r>
           <w:rPr>
@@ -4557,7 +4557,7 @@
             <w:noProof/>
             <w:webHidden/>
           </w:rPr>
-          <w:t>26</w:t>
+          <w:t>3</w:t>
         </w:r>
         <w:r>
           <w:rPr>
@@ -4646,7 +4646,7 @@
             <w:noProof/>
             <w:webHidden/>
           </w:rPr>
-          <w:t>26</w:t>
+          <w:t>3</w:t>
         </w:r>
         <w:r>
           <w:rPr>
@@ -4735,7 +4735,7 @@
             <w:noProof/>
             <w:webHidden/>
           </w:rPr>
-          <w:t>27</w:t>
+          <w:t>3</w:t>
         </w:r>
         <w:r>
           <w:rPr>
@@ -4824,7 +4824,7 @@
             <w:noProof/>
             <w:webHidden/>
           </w:rPr>
-          <w:t>27</w:t>
+          <w:t>3</w:t>
         </w:r>
         <w:r>
           <w:rPr>
@@ -4913,7 +4913,7 @@
             <w:noProof/>
             <w:webHidden/>
           </w:rPr>
-          <w:t>27</w:t>
+          <w:t>3</w:t>
         </w:r>
         <w:r>
           <w:rPr>
@@ -5002,7 +5002,7 @@
             <w:noProof/>
             <w:webHidden/>
           </w:rPr>
-          <w:t>27</w:t>
+          <w:t>3</w:t>
         </w:r>
         <w:r>
           <w:rPr>
@@ -5091,7 +5091,7 @@
             <w:noProof/>
             <w:webHidden/>
           </w:rPr>
-          <w:t>27</w:t>
+          <w:t>3</w:t>
         </w:r>
         <w:r>
           <w:rPr>
@@ -5180,7 +5180,7 @@
             <w:noProof/>
             <w:webHidden/>
           </w:rPr>
-          <w:t>27</w:t>
+          <w:t>3</w:t>
         </w:r>
         <w:r>
           <w:rPr>
@@ -5269,7 +5269,7 @@
             <w:noProof/>
             <w:webHidden/>
           </w:rPr>
-          <w:t>27</w:t>
+          <w:t>3</w:t>
         </w:r>
         <w:r>
           <w:rPr>
@@ -5358,7 +5358,7 @@
             <w:noProof/>
             <w:webHidden/>
           </w:rPr>
-          <w:t>27</w:t>
+          <w:t>3</w:t>
         </w:r>
         <w:r>
           <w:rPr>
@@ -5447,7 +5447,7 @@
             <w:noProof/>
             <w:webHidden/>
           </w:rPr>
-          <w:t>28</w:t>
+          <w:t>3</w:t>
         </w:r>
         <w:r>
           <w:rPr>
@@ -5536,7 +5536,7 @@
             <w:noProof/>
             <w:webHidden/>
           </w:rPr>
-          <w:t>28</w:t>
+          <w:t>3</w:t>
         </w:r>
         <w:r>
           <w:rPr>
@@ -5625,7 +5625,7 @@
             <w:noProof/>
             <w:webHidden/>
           </w:rPr>
-          <w:t>28</w:t>
+          <w:t>3</w:t>
         </w:r>
         <w:r>
           <w:rPr>
@@ -5714,7 +5714,7 @@
             <w:noProof/>
             <w:webHidden/>
           </w:rPr>
-          <w:t>28</w:t>
+          <w:t>3</w:t>
         </w:r>
         <w:r>
           <w:rPr>
@@ -5803,7 +5803,7 @@
             <w:noProof/>
             <w:webHidden/>
           </w:rPr>
-          <w:t>28</w:t>
+          <w:t>3</w:t>
         </w:r>
         <w:r>
           <w:rPr>
@@ -5892,7 +5892,7 @@
             <w:noProof/>
             <w:webHidden/>
           </w:rPr>
-          <w:t>29</w:t>
+          <w:t>3</w:t>
         </w:r>
         <w:r>
           <w:rPr>
@@ -5981,7 +5981,7 @@
             <w:noProof/>
             <w:webHidden/>
           </w:rPr>
-          <w:t>29</w:t>
+          <w:t>3</w:t>
         </w:r>
         <w:r>
           <w:rPr>
@@ -6070,7 +6070,7 @@
             <w:noProof/>
             <w:webHidden/>
           </w:rPr>
-          <w:t>29</w:t>
+          <w:t>3</w:t>
         </w:r>
         <w:r>
           <w:rPr>
@@ -6159,7 +6159,7 @@
             <w:noProof/>
             <w:webHidden/>
           </w:rPr>
-          <w:t>30</w:t>
+          <w:t>3</w:t>
         </w:r>
         <w:r>
           <w:rPr>
@@ -6248,7 +6248,7 @@
             <w:noProof/>
             <w:webHidden/>
           </w:rPr>
-          <w:t>30</w:t>
+          <w:t>3</w:t>
         </w:r>
         <w:r>
           <w:rPr>
@@ -6337,7 +6337,7 @@
             <w:noProof/>
             <w:webHidden/>
           </w:rPr>
-          <w:t>30</w:t>
+          <w:t>3</w:t>
         </w:r>
         <w:r>
           <w:rPr>
@@ -6408,7 +6408,7 @@
             <w:noProof/>
             <w:webHidden/>
           </w:rPr>
-          <w:t>i</w:t>
+          <w:t>iii</w:t>
         </w:r>
         <w:r>
           <w:rPr>
@@ -6692,14 +6692,99 @@
       <w:pPr>
         <w:pStyle w:val="ListParagraph"/>
         <w:numPr>
-          <w:ilvl w:val="0"/>
+          <w:ilvl w:val="1"/>
           <w:numId w:val="32"/>
         </w:numPr>
-        <w:ind w:left="567" w:hanging="141"/>
-      </w:pPr>
-      <w:r>
-        <w:br w:type="page"/>
-      </w:r>
+        <w:ind w:left="880"/>
+      </w:pPr>
+      <w:r>
+        <w:t>C</w:t>
+      </w:r>
+      <w:r>
+        <w:t>oncrrency testing</w:t>
+      </w:r>
+      <w:r>
+        <w:t>,</w:t>
+      </w:r>
+      <w:r>
+        <w:t xml:space="preserve"> low</w:t>
+      </w:r>
+      <w:r>
+        <w:t xml:space="preserve"> level SystemH</w:t>
+      </w:r>
+      <w:r>
+        <w:t>andler</w:t>
+      </w:r>
+      <w:r>
+        <w:t xml:space="preserve"> </w:t>
+      </w:r>
+      <w:r>
+        <w:t xml:space="preserve">testing, unit tests, transition testing, </w:t>
+      </w:r>
+    </w:p>
+    <w:p>
+      <w:pPr>
+        <w:pStyle w:val="ListParagraph"/>
+        <w:numPr>
+          <w:ilvl w:val="1"/>
+          <w:numId w:val="32"/>
+        </w:numPr>
+        <w:ind w:left="880"/>
+      </w:pPr>
+      <w:r>
+        <w:t>A</w:t>
+      </w:r>
+      <w:r>
+        <w:t>ided in system design</w:t>
+      </w:r>
+    </w:p>
+    <w:p>
+      <w:pPr>
+        <w:pStyle w:val="ListParagraph"/>
+        <w:ind w:left="0"/>
+      </w:pPr>
+    </w:p>
+    <w:p>
+      <w:pPr>
+        <w:pStyle w:val="ListParagraph"/>
+        <w:ind w:left="0"/>
+      </w:pPr>
+    </w:p>
+    <w:p>
+      <w:pPr>
+        <w:pStyle w:val="ListParagraph"/>
+        <w:ind w:left="0"/>
+      </w:pPr>
+    </w:p>
+    <w:p>
+      <w:pPr>
+        <w:pStyle w:val="ListParagraph"/>
+        <w:ind w:left="0"/>
+      </w:pPr>
+    </w:p>
+    <w:p>
+      <w:pPr>
+        <w:pStyle w:val="ListParagraph"/>
+        <w:ind w:left="0"/>
+      </w:pPr>
+    </w:p>
+    <w:p>
+      <w:pPr>
+        <w:pStyle w:val="ListParagraph"/>
+        <w:ind w:left="0"/>
+      </w:pPr>
+    </w:p>
+    <w:p>
+      <w:pPr>
+        <w:pStyle w:val="ListParagraph"/>
+        <w:ind w:left="0"/>
+      </w:pPr>
+    </w:p>
+    <w:p>
+      <w:pPr>
+        <w:pStyle w:val="ListParagraph"/>
+        <w:ind w:left="0"/>
+      </w:pPr>
     </w:p>
     <w:p>
       <w:pPr>
@@ -7126,6 +7211,7 @@
         <w:t>: Home Alarm System Use Case Diagram</w:t>
       </w:r>
     </w:p>
+    <w:p/>
     <w:p>
       <w:pPr>
         <w:pStyle w:val="Heading2"/>
@@ -9010,7 +9096,7 @@
           <w:lang w:eastAsia="en-CA"/>
         </w:rPr>
         <w:pict>
-          <v:shape id="_x0000_i1026" type="#_x0000_t75" alt="SystemHandlerStructure.png" style="width:464.25pt;height:303pt;visibility:visible">
+          <v:shape id="_x0000_i1026" type="#_x0000_t75" alt="SystemHandlerStructure.png" style="width:459pt;height:303pt;visibility:visible">
             <v:imagedata r:id="rId8" o:title=""/>
           </v:shape>
         </w:pict>
@@ -23363,7 +23449,7 @@
         <w:rPr>
           <w:noProof/>
         </w:rPr>
-        <w:t>4</w:t>
+        <w:t>26</w:t>
       </w:r>
     </w:fldSimple>
   </w:p>
@@ -28247,274 +28333,144 @@
     </w:rPrDefault>
     <w:pPrDefault/>
   </w:docDefaults>
-  <w:latentStyles w:defLockedState="0" w:defUIPriority="99" w:defSemiHidden="0" w:defUnhideWhenUsed="0" w:defQFormat="0" w:count="267">
-    <w:lsdException w:name="Normal" w:locked="1" w:uiPriority="0" w:qFormat="1"/>
-    <w:lsdException w:name="heading 1" w:locked="1" w:uiPriority="0" w:qFormat="1"/>
-    <w:lsdException w:name="heading 2" w:locked="1" w:uiPriority="0" w:qFormat="1"/>
-    <w:lsdException w:name="heading 3" w:locked="1" w:uiPriority="0" w:qFormat="1"/>
-    <w:lsdException w:name="heading 4" w:locked="1" w:uiPriority="0" w:qFormat="1"/>
-    <w:lsdException w:name="heading 5" w:locked="1" w:uiPriority="0" w:qFormat="1"/>
-    <w:lsdException w:name="heading 6" w:locked="1" w:uiPriority="0" w:qFormat="1"/>
-    <w:lsdException w:name="heading 7" w:locked="1" w:uiPriority="0" w:qFormat="1"/>
-    <w:lsdException w:name="heading 8" w:locked="1" w:uiPriority="0" w:qFormat="1"/>
-    <w:lsdException w:name="heading 9" w:locked="1" w:uiPriority="0" w:qFormat="1"/>
-    <w:lsdException w:name="index 1" w:semiHidden="1" w:unhideWhenUsed="1"/>
-    <w:lsdException w:name="index 2" w:semiHidden="1" w:unhideWhenUsed="1"/>
-    <w:lsdException w:name="index 3" w:semiHidden="1" w:unhideWhenUsed="1"/>
-    <w:lsdException w:name="index 4" w:semiHidden="1" w:unhideWhenUsed="1"/>
-    <w:lsdException w:name="index 5" w:semiHidden="1" w:unhideWhenUsed="1"/>
-    <w:lsdException w:name="index 6" w:semiHidden="1" w:unhideWhenUsed="1"/>
-    <w:lsdException w:name="index 7" w:semiHidden="1" w:unhideWhenUsed="1"/>
-    <w:lsdException w:name="index 8" w:semiHidden="1" w:unhideWhenUsed="1"/>
-    <w:lsdException w:name="index 9" w:semiHidden="1" w:unhideWhenUsed="1"/>
-    <w:lsdException w:name="toc 1" w:locked="1" w:uiPriority="0"/>
-    <w:lsdException w:name="toc 2" w:locked="1" w:uiPriority="0"/>
-    <w:lsdException w:name="toc 3" w:locked="1" w:uiPriority="0"/>
-    <w:lsdException w:name="toc 4" w:locked="1" w:uiPriority="0"/>
-    <w:lsdException w:name="toc 5" w:locked="1" w:uiPriority="0"/>
-    <w:lsdException w:name="toc 6" w:locked="1" w:uiPriority="0"/>
-    <w:lsdException w:name="toc 7" w:locked="1" w:uiPriority="0"/>
-    <w:lsdException w:name="toc 8" w:locked="1" w:uiPriority="0"/>
-    <w:lsdException w:name="toc 9" w:locked="1" w:uiPriority="0"/>
-    <w:lsdException w:name="Normal Indent" w:semiHidden="1" w:unhideWhenUsed="1"/>
-    <w:lsdException w:name="footnote text" w:semiHidden="1" w:unhideWhenUsed="1"/>
-    <w:lsdException w:name="annotation text" w:semiHidden="1" w:unhideWhenUsed="1"/>
-    <w:lsdException w:name="header" w:semiHidden="1" w:unhideWhenUsed="1"/>
-    <w:lsdException w:name="footer" w:semiHidden="1" w:unhideWhenUsed="1"/>
-    <w:lsdException w:name="index heading" w:semiHidden="1" w:unhideWhenUsed="1"/>
-    <w:lsdException w:name="caption" w:locked="1" w:uiPriority="0" w:qFormat="1"/>
-    <w:lsdException w:name="table of figures" w:semiHidden="1" w:unhideWhenUsed="1"/>
-    <w:lsdException w:name="envelope address" w:semiHidden="1" w:unhideWhenUsed="1"/>
-    <w:lsdException w:name="envelope return" w:semiHidden="1" w:unhideWhenUsed="1"/>
-    <w:lsdException w:name="footnote reference" w:semiHidden="1" w:unhideWhenUsed="1"/>
-    <w:lsdException w:name="annotation reference" w:semiHidden="1" w:unhideWhenUsed="1"/>
-    <w:lsdException w:name="line number" w:semiHidden="1" w:unhideWhenUsed="1"/>
-    <w:lsdException w:name="page number" w:semiHidden="1" w:unhideWhenUsed="1"/>
-    <w:lsdException w:name="endnote reference" w:semiHidden="1" w:unhideWhenUsed="1"/>
-    <w:lsdException w:name="endnote text" w:semiHidden="1" w:unhideWhenUsed="1"/>
-    <w:lsdException w:name="table of authorities" w:semiHidden="1" w:unhideWhenUsed="1"/>
-    <w:lsdException w:name="macro" w:semiHidden="1" w:unhideWhenUsed="1"/>
-    <w:lsdException w:name="toa heading" w:semiHidden="1" w:unhideWhenUsed="1"/>
-    <w:lsdException w:name="List" w:semiHidden="1" w:unhideWhenUsed="1"/>
-    <w:lsdException w:name="List Bullet" w:semiHidden="1" w:unhideWhenUsed="1"/>
-    <w:lsdException w:name="List Number" w:semiHidden="1" w:unhideWhenUsed="1"/>
-    <w:lsdException w:name="List 2" w:semiHidden="1" w:unhideWhenUsed="1"/>
-    <w:lsdException w:name="List 3" w:semiHidden="1" w:unhideWhenUsed="1"/>
-    <w:lsdException w:name="List 4" w:semiHidden="1" w:unhideWhenUsed="1"/>
-    <w:lsdException w:name="List 5" w:semiHidden="1" w:unhideWhenUsed="1"/>
-    <w:lsdException w:name="List Bullet 2" w:semiHidden="1" w:unhideWhenUsed="1"/>
-    <w:lsdException w:name="List Bullet 3" w:semiHidden="1" w:unhideWhenUsed="1"/>
-    <w:lsdException w:name="List Bullet 4" w:semiHidden="1" w:unhideWhenUsed="1"/>
-    <w:lsdException w:name="List Bullet 5" w:semiHidden="1" w:unhideWhenUsed="1"/>
-    <w:lsdException w:name="List Number 2" w:semiHidden="1" w:unhideWhenUsed="1"/>
-    <w:lsdException w:name="List Number 3" w:semiHidden="1" w:unhideWhenUsed="1"/>
-    <w:lsdException w:name="List Number 4" w:semiHidden="1" w:unhideWhenUsed="1"/>
-    <w:lsdException w:name="List Number 5" w:semiHidden="1" w:unhideWhenUsed="1"/>
-    <w:lsdException w:name="Title" w:locked="1" w:uiPriority="0" w:qFormat="1"/>
-    <w:lsdException w:name="Closing" w:semiHidden="1" w:unhideWhenUsed="1"/>
-    <w:lsdException w:name="Signature" w:semiHidden="1" w:unhideWhenUsed="1"/>
-    <w:lsdException w:name="Default Paragraph Font" w:locked="1" w:uiPriority="0"/>
-    <w:lsdException w:name="Body Text" w:semiHidden="1" w:unhideWhenUsed="1"/>
-    <w:lsdException w:name="Body Text Indent" w:semiHidden="1" w:unhideWhenUsed="1"/>
-    <w:lsdException w:name="List Continue" w:semiHidden="1" w:unhideWhenUsed="1"/>
-    <w:lsdException w:name="List Continue 2" w:semiHidden="1" w:unhideWhenUsed="1"/>
-    <w:lsdException w:name="List Continue 3" w:semiHidden="1" w:unhideWhenUsed="1"/>
-    <w:lsdException w:name="List Continue 4" w:semiHidden="1" w:unhideWhenUsed="1"/>
-    <w:lsdException w:name="List Continue 5" w:semiHidden="1" w:unhideWhenUsed="1"/>
-    <w:lsdException w:name="Message Header" w:semiHidden="1" w:unhideWhenUsed="1"/>
-    <w:lsdException w:name="Subtitle" w:locked="1" w:uiPriority="0" w:qFormat="1"/>
-    <w:lsdException w:name="Salutation" w:semiHidden="1" w:unhideWhenUsed="1"/>
-    <w:lsdException w:name="Date" w:semiHidden="1" w:unhideWhenUsed="1"/>
-    <w:lsdException w:name="Body Text First Indent" w:semiHidden="1" w:unhideWhenUsed="1"/>
-    <w:lsdException w:name="Body Text First Indent 2" w:semiHidden="1" w:unhideWhenUsed="1"/>
-    <w:lsdException w:name="Note Heading" w:semiHidden="1" w:unhideWhenUsed="1"/>
-    <w:lsdException w:name="Body Text 2" w:semiHidden="1" w:unhideWhenUsed="1"/>
-    <w:lsdException w:name="Body Text 3" w:semiHidden="1" w:unhideWhenUsed="1"/>
-    <w:lsdException w:name="Body Text Indent 2" w:semiHidden="1" w:unhideWhenUsed="1"/>
-    <w:lsdException w:name="Body Text Indent 3" w:semiHidden="1" w:unhideWhenUsed="1"/>
-    <w:lsdException w:name="Block Text" w:semiHidden="1" w:unhideWhenUsed="1"/>
-    <w:lsdException w:name="Hyperlink" w:semiHidden="1" w:unhideWhenUsed="1"/>
-    <w:lsdException w:name="FollowedHyperlink" w:semiHidden="1" w:unhideWhenUsed="1"/>
-    <w:lsdException w:name="Strong" w:locked="1" w:uiPriority="0" w:qFormat="1"/>
-    <w:lsdException w:name="Emphasis" w:locked="1" w:uiPriority="0" w:qFormat="1"/>
-    <w:lsdException w:name="Document Map" w:semiHidden="1" w:unhideWhenUsed="1"/>
-    <w:lsdException w:name="Plain Text" w:semiHidden="1" w:unhideWhenUsed="1"/>
-    <w:lsdException w:name="E-mail Signature" w:semiHidden="1" w:unhideWhenUsed="1"/>
-    <w:lsdException w:name="HTML Top of Form" w:semiHidden="1" w:unhideWhenUsed="1"/>
-    <w:lsdException w:name="HTML Bottom of Form" w:semiHidden="1" w:unhideWhenUsed="1"/>
-    <w:lsdException w:name="Normal (Web)" w:semiHidden="1" w:unhideWhenUsed="1"/>
-    <w:lsdException w:name="HTML Acronym" w:semiHidden="1" w:unhideWhenUsed="1"/>
-    <w:lsdException w:name="HTML Address" w:semiHidden="1" w:unhideWhenUsed="1"/>
-    <w:lsdException w:name="HTML Cite" w:semiHidden="1" w:unhideWhenUsed="1"/>
-    <w:lsdException w:name="HTML Code" w:semiHidden="1" w:unhideWhenUsed="1"/>
-    <w:lsdException w:name="HTML Definition" w:semiHidden="1" w:unhideWhenUsed="1"/>
-    <w:lsdException w:name="HTML Keyboard" w:semiHidden="1" w:unhideWhenUsed="1"/>
-    <w:lsdException w:name="HTML Preformatted" w:semiHidden="1" w:unhideWhenUsed="1"/>
-    <w:lsdException w:name="HTML Sample" w:semiHidden="1" w:unhideWhenUsed="1"/>
-    <w:lsdException w:name="HTML Typewriter" w:semiHidden="1" w:unhideWhenUsed="1"/>
-    <w:lsdException w:name="HTML Variable" w:semiHidden="1" w:unhideWhenUsed="1"/>
-    <w:lsdException w:name="Normal Table" w:semiHidden="1" w:unhideWhenUsed="1"/>
-    <w:lsdException w:name="annotation subject" w:semiHidden="1" w:unhideWhenUsed="1"/>
-    <w:lsdException w:name="No List" w:semiHidden="1" w:unhideWhenUsed="1"/>
-    <w:lsdException w:name="Outline List 1" w:semiHidden="1" w:unhideWhenUsed="1"/>
-    <w:lsdException w:name="Outline List 2" w:semiHidden="1" w:unhideWhenUsed="1"/>
-    <w:lsdException w:name="Outline List 3" w:semiHidden="1" w:unhideWhenUsed="1"/>
-    <w:lsdException w:name="Table Simple 1" w:semiHidden="1" w:unhideWhenUsed="1"/>
-    <w:lsdException w:name="Table Simple 2" w:semiHidden="1" w:unhideWhenUsed="1"/>
-    <w:lsdException w:name="Table Simple 3" w:semiHidden="1" w:unhideWhenUsed="1"/>
-    <w:lsdException w:name="Table Classic 1" w:semiHidden="1" w:unhideWhenUsed="1"/>
-    <w:lsdException w:name="Table Classic 2" w:semiHidden="1" w:unhideWhenUsed="1"/>
-    <w:lsdException w:name="Table Classic 3" w:semiHidden="1" w:unhideWhenUsed="1"/>
-    <w:lsdException w:name="Table Classic 4" w:semiHidden="1" w:unhideWhenUsed="1"/>
-    <w:lsdException w:name="Table Colorful 1" w:semiHidden="1" w:unhideWhenUsed="1"/>
-    <w:lsdException w:name="Table Colorful 2" w:semiHidden="1" w:unhideWhenUsed="1"/>
-    <w:lsdException w:name="Table Colorful 3" w:semiHidden="1" w:unhideWhenUsed="1"/>
-    <w:lsdException w:name="Table Columns 1" w:semiHidden="1" w:unhideWhenUsed="1"/>
-    <w:lsdException w:name="Table Columns 2" w:semiHidden="1" w:unhideWhenUsed="1"/>
-    <w:lsdException w:name="Table Columns 3" w:semiHidden="1" w:unhideWhenUsed="1"/>
-    <w:lsdException w:name="Table Columns 4" w:semiHidden="1" w:unhideWhenUsed="1"/>
-    <w:lsdException w:name="Table Columns 5" w:semiHidden="1" w:unhideWhenUsed="1"/>
-    <w:lsdException w:name="Table Grid 1" w:semiHidden="1" w:unhideWhenUsed="1"/>
-    <w:lsdException w:name="Table Grid 2" w:semiHidden="1" w:unhideWhenUsed="1"/>
-    <w:lsdException w:name="Table Grid 3" w:semiHidden="1" w:unhideWhenUsed="1"/>
-    <w:lsdException w:name="Table Grid 4" w:semiHidden="1" w:unhideWhenUsed="1"/>
-    <w:lsdException w:name="Table Grid 5" w:semiHidden="1" w:unhideWhenUsed="1"/>
-    <w:lsdException w:name="Table Grid 6" w:semiHidden="1" w:unhideWhenUsed="1"/>
-    <w:lsdException w:name="Table Grid 7" w:semiHidden="1" w:unhideWhenUsed="1"/>
-    <w:lsdException w:name="Table Grid 8" w:semiHidden="1" w:unhideWhenUsed="1"/>
-    <w:lsdException w:name="Table List 1" w:semiHidden="1" w:unhideWhenUsed="1"/>
-    <w:lsdException w:name="Table List 2" w:semiHidden="1" w:unhideWhenUsed="1"/>
-    <w:lsdException w:name="Table List 3" w:semiHidden="1" w:unhideWhenUsed="1"/>
-    <w:lsdException w:name="Table List 4" w:semiHidden="1" w:unhideWhenUsed="1"/>
-    <w:lsdException w:name="Table List 5" w:semiHidden="1" w:unhideWhenUsed="1"/>
-    <w:lsdException w:name="Table List 6" w:semiHidden="1" w:unhideWhenUsed="1"/>
-    <w:lsdException w:name="Table List 7" w:semiHidden="1" w:unhideWhenUsed="1"/>
-    <w:lsdException w:name="Table List 8" w:semiHidden="1" w:unhideWhenUsed="1"/>
-    <w:lsdException w:name="Table 3D effects 1" w:semiHidden="1" w:unhideWhenUsed="1"/>
-    <w:lsdException w:name="Table 3D effects 2" w:semiHidden="1" w:unhideWhenUsed="1"/>
-    <w:lsdException w:name="Table 3D effects 3" w:semiHidden="1" w:unhideWhenUsed="1"/>
-    <w:lsdException w:name="Table Contemporary" w:semiHidden="1" w:unhideWhenUsed="1"/>
-    <w:lsdException w:name="Table Elegant" w:semiHidden="1" w:unhideWhenUsed="1"/>
-    <w:lsdException w:name="Table Professional" w:semiHidden="1" w:unhideWhenUsed="1"/>
-    <w:lsdException w:name="Table Subtle 1" w:semiHidden="1" w:unhideWhenUsed="1"/>
-    <w:lsdException w:name="Table Subtle 2" w:semiHidden="1" w:unhideWhenUsed="1"/>
-    <w:lsdException w:name="Table Web 1" w:semiHidden="1" w:unhideWhenUsed="1"/>
-    <w:lsdException w:name="Table Web 2" w:semiHidden="1" w:unhideWhenUsed="1"/>
-    <w:lsdException w:name="Table Web 3" w:semiHidden="1" w:unhideWhenUsed="1"/>
-    <w:lsdException w:name="Balloon Text" w:semiHidden="1" w:unhideWhenUsed="1"/>
-    <w:lsdException w:name="Table Grid" w:locked="1" w:uiPriority="0"/>
-    <w:lsdException w:name="Table Theme" w:semiHidden="1" w:unhideWhenUsed="1"/>
-    <w:lsdException w:name="Placeholder Text" w:semiHidden="1"/>
-    <w:lsdException w:name="No Spacing" w:uiPriority="1" w:qFormat="1"/>
-    <w:lsdException w:name="Light Shading" w:uiPriority="60"/>
-    <w:lsdException w:name="Light List" w:uiPriority="61"/>
-    <w:lsdException w:name="Light Grid" w:uiPriority="62"/>
-    <w:lsdException w:name="Medium Shading 1" w:uiPriority="63"/>
-    <w:lsdException w:name="Medium Shading 2" w:uiPriority="64"/>
-    <w:lsdException w:name="Medium List 1" w:uiPriority="65"/>
-    <w:lsdException w:name="Medium List 2" w:uiPriority="66"/>
-    <w:lsdException w:name="Medium Grid 1" w:uiPriority="67"/>
-    <w:lsdException w:name="Medium Grid 2" w:uiPriority="68"/>
-    <w:lsdException w:name="Medium Grid 3" w:uiPriority="69"/>
-    <w:lsdException w:name="Dark List" w:uiPriority="70"/>
-    <w:lsdException w:name="Colorful Shading" w:uiPriority="71"/>
-    <w:lsdException w:name="Colorful List" w:uiPriority="72"/>
-    <w:lsdException w:name="Colorful Grid" w:uiPriority="73"/>
-    <w:lsdException w:name="Light Shading Accent 1" w:uiPriority="60"/>
-    <w:lsdException w:name="Light List Accent 1" w:uiPriority="61"/>
-    <w:lsdException w:name="Light Grid Accent 1" w:uiPriority="62"/>
-    <w:lsdException w:name="Medium Shading 1 Accent 1" w:uiPriority="63"/>
-    <w:lsdException w:name="Medium Shading 2 Accent 1" w:uiPriority="64"/>
-    <w:lsdException w:name="Medium List 1 Accent 1" w:uiPriority="65"/>
-    <w:lsdException w:name="Revision" w:semiHidden="1"/>
-    <w:lsdException w:name="List Paragraph" w:uiPriority="34" w:qFormat="1"/>
-    <w:lsdException w:name="Quote" w:uiPriority="29" w:qFormat="1"/>
-    <w:lsdException w:name="Intense Quote" w:uiPriority="30" w:qFormat="1"/>
-    <w:lsdException w:name="Medium List 2 Accent 1" w:uiPriority="66"/>
-    <w:lsdException w:name="Medium Grid 1 Accent 1" w:uiPriority="67"/>
-    <w:lsdException w:name="Medium Grid 2 Accent 1" w:uiPriority="68"/>
-    <w:lsdException w:name="Medium Grid 3 Accent 1" w:uiPriority="69"/>
-    <w:lsdException w:name="Dark List Accent 1" w:uiPriority="70"/>
-    <w:lsdException w:name="Colorful Shading Accent 1" w:uiPriority="71"/>
-    <w:lsdException w:name="Colorful List Accent 1" w:uiPriority="72"/>
-    <w:lsdException w:name="Colorful Grid Accent 1" w:uiPriority="73"/>
-    <w:lsdException w:name="Light Shading Accent 2" w:uiPriority="60"/>
-    <w:lsdException w:name="Light List Accent 2" w:uiPriority="61"/>
-    <w:lsdException w:name="Light Grid Accent 2" w:uiPriority="62"/>
-    <w:lsdException w:name="Medium Shading 1 Accent 2" w:uiPriority="63"/>
-    <w:lsdException w:name="Medium Shading 2 Accent 2" w:uiPriority="64"/>
-    <w:lsdException w:name="Medium List 1 Accent 2" w:uiPriority="65"/>
-    <w:lsdException w:name="Medium List 2 Accent 2" w:uiPriority="66"/>
-    <w:lsdException w:name="Medium Grid 1 Accent 2" w:uiPriority="67"/>
-    <w:lsdException w:name="Medium Grid 2 Accent 2" w:uiPriority="68"/>
-    <w:lsdException w:name="Medium Grid 3 Accent 2" w:uiPriority="69"/>
-    <w:lsdException w:name="Dark List Accent 2" w:uiPriority="70"/>
-    <w:lsdException w:name="Colorful Shading Accent 2" w:uiPriority="71"/>
-    <w:lsdException w:name="Colorful List Accent 2" w:uiPriority="72"/>
-    <w:lsdException w:name="Colorful Grid Accent 2" w:uiPriority="73"/>
-    <w:lsdException w:name="Light Shading Accent 3" w:uiPriority="60"/>
-    <w:lsdException w:name="Light List Accent 3" w:uiPriority="61"/>
-    <w:lsdException w:name="Light Grid Accent 3" w:uiPriority="62"/>
-    <w:lsdException w:name="Medium Shading 1 Accent 3" w:uiPriority="63"/>
-    <w:lsdException w:name="Medium Shading 2 Accent 3" w:uiPriority="64"/>
-    <w:lsdException w:name="Medium List 1 Accent 3" w:uiPriority="65"/>
-    <w:lsdException w:name="Medium List 2 Accent 3" w:uiPriority="66"/>
-    <w:lsdException w:name="Medium Grid 1 Accent 3" w:uiPriority="67"/>
-    <w:lsdException w:name="Medium Grid 2 Accent 3" w:uiPriority="68"/>
-    <w:lsdException w:name="Medium Grid 3 Accent 3" w:uiPriority="69"/>
-    <w:lsdException w:name="Dark List Accent 3" w:uiPriority="70"/>
-    <w:lsdException w:name="Colorful Shading Accent 3" w:uiPriority="71"/>
-    <w:lsdException w:name="Colorful List Accent 3" w:uiPriority="72"/>
-    <w:lsdException w:name="Colorful Grid Accent 3" w:uiPriority="73"/>
-    <w:lsdException w:name="Light Shading Accent 4" w:uiPriority="60"/>
-    <w:lsdException w:name="Light List Accent 4" w:uiPriority="61"/>
-    <w:lsdException w:name="Light Grid Accent 4" w:uiPriority="62"/>
-    <w:lsdException w:name="Medium Shading 1 Accent 4" w:uiPriority="63"/>
-    <w:lsdException w:name="Medium Shading 2 Accent 4" w:uiPriority="64"/>
-    <w:lsdException w:name="Medium List 1 Accent 4" w:uiPriority="65"/>
-    <w:lsdException w:name="Medium List 2 Accent 4" w:uiPriority="66"/>
-    <w:lsdException w:name="Medium Grid 1 Accent 4" w:uiPriority="67"/>
-    <w:lsdException w:name="Medium Grid 2 Accent 4" w:uiPriority="68"/>
-    <w:lsdException w:name="Medium Grid 3 Accent 4" w:uiPriority="69"/>
-    <w:lsdException w:name="Dark List Accent 4" w:uiPriority="70"/>
-    <w:lsdException w:name="Colorful Shading Accent 4" w:uiPriority="71"/>
-    <w:lsdException w:name="Colorful List Accent 4" w:uiPriority="72"/>
-    <w:lsdException w:name="Colorful Grid Accent 4" w:uiPriority="73"/>
-    <w:lsdException w:name="Light Shading Accent 5" w:uiPriority="60"/>
-    <w:lsdException w:name="Light List Accent 5" w:uiPriority="61"/>
-    <w:lsdException w:name="Light Grid Accent 5" w:uiPriority="62"/>
-    <w:lsdException w:name="Medium Shading 1 Accent 5" w:uiPriority="63"/>
-    <w:lsdException w:name="Medium Shading 2 Accent 5" w:uiPriority="64"/>
-    <w:lsdException w:name="Medium List 1 Accent 5" w:uiPriority="65"/>
-    <w:lsdException w:name="Medium List 2 Accent 5" w:uiPriority="66"/>
-    <w:lsdException w:name="Medium Grid 1 Accent 5" w:uiPriority="67"/>
-    <w:lsdException w:name="Medium Grid 2 Accent 5" w:uiPriority="68"/>
-    <w:lsdException w:name="Medium Grid 3 Accent 5" w:uiPriority="69"/>
-    <w:lsdException w:name="Dark List Accent 5" w:uiPriority="70"/>
-    <w:lsdException w:name="Colorful Shading Accent 5" w:uiPriority="71"/>
-    <w:lsdException w:name="Colorful List Accent 5" w:uiPriority="72"/>
-    <w:lsdException w:name="Colorful Grid Accent 5" w:uiPriority="73"/>
-    <w:lsdException w:name="Light Shading Accent 6" w:uiPriority="60"/>
-    <w:lsdException w:name="Light List Accent 6" w:uiPriority="61"/>
-    <w:lsdException w:name="Light Grid Accent 6" w:uiPriority="62"/>
-    <w:lsdException w:name="Medium Shading 1 Accent 6" w:uiPriority="63"/>
-    <w:lsdException w:name="Medium Shading 2 Accent 6" w:uiPriority="64"/>
-    <w:lsdException w:name="Medium List 1 Accent 6" w:uiPriority="65"/>
-    <w:lsdException w:name="Medium List 2 Accent 6" w:uiPriority="66"/>
-    <w:lsdException w:name="Medium Grid 1 Accent 6" w:uiPriority="67"/>
-    <w:lsdException w:name="Medium Grid 2 Accent 6" w:uiPriority="68"/>
-    <w:lsdException w:name="Medium Grid 3 Accent 6" w:uiPriority="69"/>
-    <w:lsdException w:name="Dark List Accent 6" w:uiPriority="70"/>
-    <w:lsdException w:name="Colorful Shading Accent 6" w:uiPriority="71"/>
-    <w:lsdException w:name="Colorful List Accent 6" w:uiPriority="72"/>
-    <w:lsdException w:name="Colorful Grid Accent 6" w:uiPriority="73"/>
-    <w:lsdException w:name="Subtle Emphasis" w:uiPriority="19" w:qFormat="1"/>
-    <w:lsdException w:name="Intense Emphasis" w:uiPriority="21" w:qFormat="1"/>
-    <w:lsdException w:name="Subtle Reference" w:uiPriority="31" w:qFormat="1"/>
-    <w:lsdException w:name="Intense Reference" w:uiPriority="32" w:qFormat="1"/>
-    <w:lsdException w:name="Book Title" w:uiPriority="33" w:qFormat="1"/>
-    <w:lsdException w:name="Bibliography" w:semiHidden="1" w:uiPriority="37" w:unhideWhenUsed="1"/>
-    <w:lsdException w:name="TOC Heading" w:uiPriority="39" w:qFormat="1"/>
+  <w:latentStyles w:defLockedState="1" w:defUIPriority="99" w:defSemiHidden="1" w:defUnhideWhenUsed="1" w:defQFormat="0" w:count="267">
+    <w:lsdException w:name="Normal" w:semiHidden="0" w:uiPriority="0" w:unhideWhenUsed="0" w:qFormat="1"/>
+    <w:lsdException w:name="heading 1" w:semiHidden="0" w:uiPriority="9" w:unhideWhenUsed="0" w:qFormat="1"/>
+    <w:lsdException w:name="heading 2" w:semiHidden="0" w:uiPriority="9" w:unhideWhenUsed="0" w:qFormat="1"/>
+    <w:lsdException w:name="heading 3" w:semiHidden="0" w:uiPriority="9" w:unhideWhenUsed="0" w:qFormat="1"/>
+    <w:lsdException w:name="heading 4" w:semiHidden="0" w:uiPriority="9" w:unhideWhenUsed="0" w:qFormat="1"/>
+    <w:lsdException w:name="heading 5" w:semiHidden="0" w:uiPriority="9" w:unhideWhenUsed="0" w:qFormat="1"/>
+    <w:lsdException w:name="heading 6" w:semiHidden="0" w:uiPriority="9" w:unhideWhenUsed="0" w:qFormat="1"/>
+    <w:lsdException w:name="heading 7" w:semiHidden="0" w:uiPriority="9" w:unhideWhenUsed="0" w:qFormat="1"/>
+    <w:lsdException w:name="heading 8" w:semiHidden="0" w:uiPriority="9" w:unhideWhenUsed="0" w:qFormat="1"/>
+    <w:lsdException w:name="heading 9" w:semiHidden="0" w:uiPriority="9" w:unhideWhenUsed="0" w:qFormat="1"/>
+    <w:lsdException w:name="toc 1" w:uiPriority="39"/>
+    <w:lsdException w:name="toc 2" w:uiPriority="39"/>
+    <w:lsdException w:name="toc 3" w:uiPriority="39"/>
+    <w:lsdException w:name="toc 4" w:uiPriority="39"/>
+    <w:lsdException w:name="toc 5" w:uiPriority="39"/>
+    <w:lsdException w:name="toc 6" w:uiPriority="39"/>
+    <w:lsdException w:name="toc 7" w:uiPriority="39"/>
+    <w:lsdException w:name="toc 8" w:uiPriority="39"/>
+    <w:lsdException w:name="toc 9" w:uiPriority="39"/>
+    <w:lsdException w:name="caption" w:semiHidden="0" w:uiPriority="35" w:unhideWhenUsed="0" w:qFormat="1"/>
+    <w:lsdException w:name="Title" w:semiHidden="0" w:uiPriority="10" w:unhideWhenUsed="0" w:qFormat="1"/>
+    <w:lsdException w:name="Default Paragraph Font" w:uiPriority="1"/>
+    <w:lsdException w:name="Subtitle" w:semiHidden="0" w:uiPriority="11" w:unhideWhenUsed="0" w:qFormat="1"/>
+    <w:lsdException w:name="Strong" w:semiHidden="0" w:uiPriority="22" w:unhideWhenUsed="0" w:qFormat="1"/>
+    <w:lsdException w:name="Emphasis" w:semiHidden="0" w:uiPriority="20" w:unhideWhenUsed="0" w:qFormat="1"/>
+    <w:lsdException w:name="Table Grid" w:semiHidden="0" w:uiPriority="59" w:unhideWhenUsed="0"/>
+    <w:lsdException w:name="Placeholder Text" w:locked="0" w:unhideWhenUsed="0"/>
+    <w:lsdException w:name="No Spacing" w:locked="0" w:semiHidden="0" w:uiPriority="1" w:unhideWhenUsed="0" w:qFormat="1"/>
+    <w:lsdException w:name="Light Shading" w:locked="0" w:semiHidden="0" w:uiPriority="60" w:unhideWhenUsed="0"/>
+    <w:lsdException w:name="Light List" w:locked="0" w:semiHidden="0" w:uiPriority="61" w:unhideWhenUsed="0"/>
+    <w:lsdException w:name="Light Grid" w:locked="0" w:semiHidden="0" w:uiPriority="62" w:unhideWhenUsed="0"/>
+    <w:lsdException w:name="Medium Shading 1" w:locked="0" w:semiHidden="0" w:uiPriority="63" w:unhideWhenUsed="0"/>
+    <w:lsdException w:name="Medium Shading 2" w:locked="0" w:semiHidden="0" w:uiPriority="64" w:unhideWhenUsed="0"/>
+    <w:lsdException w:name="Medium List 1" w:locked="0" w:semiHidden="0" w:uiPriority="65" w:unhideWhenUsed="0"/>
+    <w:lsdException w:name="Medium List 2" w:locked="0" w:semiHidden="0" w:uiPriority="66" w:unhideWhenUsed="0"/>
+    <w:lsdException w:name="Medium Grid 1" w:locked="0" w:semiHidden="0" w:uiPriority="67" w:unhideWhenUsed="0"/>
+    <w:lsdException w:name="Medium Grid 2" w:locked="0" w:semiHidden="0" w:uiPriority="68" w:unhideWhenUsed="0"/>
+    <w:lsdException w:name="Medium Grid 3" w:locked="0" w:semiHidden="0" w:uiPriority="69" w:unhideWhenUsed="0"/>
+    <w:lsdException w:name="Dark List" w:locked="0" w:semiHidden="0" w:uiPriority="70" w:unhideWhenUsed="0"/>
+    <w:lsdException w:name="Colorful Shading" w:locked="0" w:semiHidden="0" w:uiPriority="71" w:unhideWhenUsed="0"/>
+    <w:lsdException w:name="Colorful List" w:locked="0" w:semiHidden="0" w:uiPriority="72" w:unhideWhenUsed="0"/>
+    <w:lsdException w:name="Colorful Grid" w:locked="0" w:semiHidden="0" w:uiPriority="73" w:unhideWhenUsed="0"/>
+    <w:lsdException w:name="Light Shading Accent 1" w:locked="0" w:semiHidden="0" w:uiPriority="60" w:unhideWhenUsed="0"/>
+    <w:lsdException w:name="Light List Accent 1" w:locked="0" w:semiHidden="0" w:uiPriority="61" w:unhideWhenUsed="0"/>
+    <w:lsdException w:name="Light Grid Accent 1" w:locked="0" w:semiHidden="0" w:uiPriority="62" w:unhideWhenUsed="0"/>
+    <w:lsdException w:name="Medium Shading 1 Accent 1" w:locked="0" w:semiHidden="0" w:uiPriority="63" w:unhideWhenUsed="0"/>
+    <w:lsdException w:name="Medium Shading 2 Accent 1" w:locked="0" w:semiHidden="0" w:uiPriority="64" w:unhideWhenUsed="0"/>
+    <w:lsdException w:name="Medium List 1 Accent 1" w:locked="0" w:semiHidden="0" w:uiPriority="65" w:unhideWhenUsed="0"/>
+    <w:lsdException w:name="Revision" w:locked="0" w:unhideWhenUsed="0"/>
+    <w:lsdException w:name="List Paragraph" w:locked="0" w:semiHidden="0" w:uiPriority="34" w:unhideWhenUsed="0" w:qFormat="1"/>
+    <w:lsdException w:name="Quote" w:locked="0" w:semiHidden="0" w:uiPriority="29" w:unhideWhenUsed="0" w:qFormat="1"/>
+    <w:lsdException w:name="Intense Quote" w:locked="0" w:semiHidden="0" w:uiPriority="30" w:unhideWhenUsed="0" w:qFormat="1"/>
+    <w:lsdException w:name="Medium List 2 Accent 1" w:locked="0" w:semiHidden="0" w:uiPriority="66" w:unhideWhenUsed="0"/>
+    <w:lsdException w:name="Medium Grid 1 Accent 1" w:locked="0" w:semiHidden="0" w:uiPriority="67" w:unhideWhenUsed="0"/>
+    <w:lsdException w:name="Medium Grid 2 Accent 1" w:locked="0" w:semiHidden="0" w:uiPriority="68" w:unhideWhenUsed="0"/>
+    <w:lsdException w:name="Medium Grid 3 Accent 1" w:locked="0" w:semiHidden="0" w:uiPriority="69" w:unhideWhenUsed="0"/>
+    <w:lsdException w:name="Dark List Accent 1" w:locked="0" w:semiHidden="0" w:uiPriority="70" w:unhideWhenUsed="0"/>
+    <w:lsdException w:name="Colorful Shading Accent 1" w:locked="0" w:semiHidden="0" w:uiPriority="71" w:unhideWhenUsed="0"/>
+    <w:lsdException w:name="Colorful List Accent 1" w:locked="0" w:semiHidden="0" w:uiPriority="72" w:unhideWhenUsed="0"/>
+    <w:lsdException w:name="Colorful Grid Accent 1" w:locked="0" w:semiHidden="0" w:uiPriority="73" w:unhideWhenUsed="0"/>
+    <w:lsdException w:name="Light Shading Accent 2" w:locked="0" w:semiHidden="0" w:uiPriority="60" w:unhideWhenUsed="0"/>
+    <w:lsdException w:name="Light List Accent 2" w:locked="0" w:semiHidden="0" w:uiPriority="61" w:unhideWhenUsed="0"/>
+    <w:lsdException w:name="Light Grid Accent 2" w:locked="0" w:semiHidden="0" w:uiPriority="62" w:unhideWhenUsed="0"/>
+    <w:lsdException w:name="Medium Shading 1 Accent 2" w:locked="0" w:semiHidden="0" w:uiPriority="63" w:unhideWhenUsed="0"/>
+    <w:lsdException w:name="Medium Shading 2 Accent 2" w:locked="0" w:semiHidden="0" w:uiPriority="64" w:unhideWhenUsed="0"/>
+    <w:lsdException w:name="Medium List 1 Accent 2" w:locked="0" w:semiHidden="0" w:uiPriority="65" w:unhideWhenUsed="0"/>
+    <w:lsdException w:name="Medium List 2 Accent 2" w:locked="0" w:semiHidden="0" w:uiPriority="66" w:unhideWhenUsed="0"/>
+    <w:lsdException w:name="Medium Grid 1 Accent 2" w:locked="0" w:semiHidden="0" w:uiPriority="67" w:unhideWhenUsed="0"/>
+    <w:lsdException w:name="Medium Grid 2 Accent 2" w:locked="0" w:semiHidden="0" w:uiPriority="68" w:unhideWhenUsed="0"/>
+    <w:lsdException w:name="Medium Grid 3 Accent 2" w:locked="0" w:semiHidden="0" w:uiPriority="69" w:unhideWhenUsed="0"/>
+    <w:lsdException w:name="Dark List Accent 2" w:locked="0" w:semiHidden="0" w:uiPriority="70" w:unhideWhenUsed="0"/>
+    <w:lsdException w:name="Colorful Shading Accent 2" w:locked="0" w:semiHidden="0" w:uiPriority="71" w:unhideWhenUsed="0"/>
+    <w:lsdException w:name="Colorful List Accent 2" w:locked="0" w:semiHidden="0" w:uiPriority="72" w:unhideWhenUsed="0"/>
+    <w:lsdException w:name="Colorful Grid Accent 2" w:locked="0" w:semiHidden="0" w:uiPriority="73" w:unhideWhenUsed="0"/>
+    <w:lsdException w:name="Light Shading Accent 3" w:locked="0" w:semiHidden="0" w:uiPriority="60" w:unhideWhenUsed="0"/>
+    <w:lsdException w:name="Light List Accent 3" w:locked="0" w:semiHidden="0" w:uiPriority="61" w:unhideWhenUsed="0"/>
+    <w:lsdException w:name="Light Grid Accent 3" w:locked="0" w:semiHidden="0" w:uiPriority="62" w:unhideWhenUsed="0"/>
+    <w:lsdException w:name="Medium Shading 1 Accent 3" w:locked="0" w:semiHidden="0" w:uiPriority="63" w:unhideWhenUsed="0"/>
+    <w:lsdException w:name="Medium Shading 2 Accent 3" w:locked="0" w:semiHidden="0" w:uiPriority="64" w:unhideWhenUsed="0"/>
+    <w:lsdException w:name="Medium List 1 Accent 3" w:locked="0" w:semiHidden="0" w:uiPriority="65" w:unhideWhenUsed="0"/>
+    <w:lsdException w:name="Medium List 2 Accent 3" w:locked="0" w:semiHidden="0" w:uiPriority="66" w:unhideWhenUsed="0"/>
+    <w:lsdException w:name="Medium Grid 1 Accent 3" w:locked="0" w:semiHidden="0" w:uiPriority="67" w:unhideWhenUsed="0"/>
+    <w:lsdException w:name="Medium Grid 2 Accent 3" w:locked="0" w:semiHidden="0" w:uiPriority="68" w:unhideWhenUsed="0"/>
+    <w:lsdException w:name="Medium Grid 3 Accent 3" w:locked="0" w:semiHidden="0" w:uiPriority="69" w:unhideWhenUsed="0"/>
+    <w:lsdException w:name="Dark List Accent 3" w:locked="0" w:semiHidden="0" w:uiPriority="70" w:unhideWhenUsed="0"/>
+    <w:lsdException w:name="Colorful Shading Accent 3" w:locked="0" w:semiHidden="0" w:uiPriority="71" w:unhideWhenUsed="0"/>
+    <w:lsdException w:name="Colorful List Accent 3" w:locked="0" w:semiHidden="0" w:uiPriority="72" w:unhideWhenUsed="0"/>
+    <w:lsdException w:name="Colorful Grid Accent 3" w:locked="0" w:semiHidden="0" w:uiPriority="73" w:unhideWhenUsed="0"/>
+    <w:lsdException w:name="Light Shading Accent 4" w:locked="0" w:semiHidden="0" w:uiPriority="60" w:unhideWhenUsed="0"/>
+    <w:lsdException w:name="Light List Accent 4" w:locked="0" w:semiHidden="0" w:uiPriority="61" w:unhideWhenUsed="0"/>
+    <w:lsdException w:name="Light Grid Accent 4" w:locked="0" w:semiHidden="0" w:uiPriority="62" w:unhideWhenUsed="0"/>
+    <w:lsdException w:name="Medium Shading 1 Accent 4" w:locked="0" w:semiHidden="0" w:uiPriority="63" w:unhideWhenUsed="0"/>
+    <w:lsdException w:name="Medium Shading 2 Accent 4" w:locked="0" w:semiHidden="0" w:uiPriority="64" w:unhideWhenUsed="0"/>
+    <w:lsdException w:name="Medium List 1 Accent 4" w:locked="0" w:semiHidden="0" w:uiPriority="65" w:unhideWhenUsed="0"/>
+    <w:lsdException w:name="Medium List 2 Accent 4" w:locked="0" w:semiHidden="0" w:uiPriority="66" w:unhideWhenUsed="0"/>
+    <w:lsdException w:name="Medium Grid 1 Accent 4" w:locked="0" w:semiHidden="0" w:uiPriority="67" w:unhideWhenUsed="0"/>
+    <w:lsdException w:name="Medium Grid 2 Accent 4" w:locked="0" w:semiHidden="0" w:uiPriority="68" w:unhideWhenUsed="0"/>
+    <w:lsdException w:name="Medium Grid 3 Accent 4" w:locked="0" w:semiHidden="0" w:uiPriority="69" w:unhideWhenUsed="0"/>
+    <w:lsdException w:name="Dark List Accent 4" w:locked="0" w:semiHidden="0" w:uiPriority="70" w:unhideWhenUsed="0"/>
+    <w:lsdException w:name="Colorful Shading Accent 4" w:locked="0" w:semiHidden="0" w:uiPriority="71" w:unhideWhenUsed="0"/>
+    <w:lsdException w:name="Colorful List Accent 4" w:locked="0" w:semiHidden="0" w:uiPriority="72" w:unhideWhenUsed="0"/>
+    <w:lsdException w:name="Colorful Grid Accent 4" w:locked="0" w:semiHidden="0" w:uiPriority="73" w:unhideWhenUsed="0"/>
+    <w:lsdException w:name="Light Shading Accent 5" w:locked="0" w:semiHidden="0" w:uiPriority="60" w:unhideWhenUsed="0"/>
+    <w:lsdException w:name="Light List Accent 5" w:locked="0" w:semiHidden="0" w:uiPriority="61" w:unhideWhenUsed="0"/>
+    <w:lsdException w:name="Light Grid Accent 5" w:locked="0" w:semiHidden="0" w:uiPriority="62" w:unhideWhenUsed="0"/>
+    <w:lsdException w:name="Medium Shading 1 Accent 5" w:locked="0" w:semiHidden="0" w:uiPriority="63" w:unhideWhenUsed="0"/>
+    <w:lsdException w:name="Medium Shading 2 Accent 5" w:locked="0" w:semiHidden="0" w:uiPriority="64" w:unhideWhenUsed="0"/>
+    <w:lsdException w:name="Medium List 1 Accent 5" w:locked="0" w:semiHidden="0" w:uiPriority="65" w:unhideWhenUsed="0"/>
+    <w:lsdException w:name="Medium List 2 Accent 5" w:locked="0" w:semiHidden="0" w:uiPriority="66" w:unhideWhenUsed="0"/>
+    <w:lsdException w:name="Medium Grid 1 Accent 5" w:locked="0" w:semiHidden="0" w:uiPriority="67" w:unhideWhenUsed="0"/>
+    <w:lsdException w:name="Medium Grid 2 Accent 5" w:locked="0" w:semiHidden="0" w:uiPriority="68" w:unhideWhenUsed="0"/>
+    <w:lsdException w:name="Medium Grid 3 Accent 5" w:locked="0" w:semiHidden="0" w:uiPriority="69" w:unhideWhenUsed="0"/>
+    <w:lsdException w:name="Dark List Accent 5" w:locked="0" w:semiHidden="0" w:uiPriority="70" w:unhideWhenUsed="0"/>
+    <w:lsdException w:name="Colorful Shading Accent 5" w:locked="0" w:semiHidden="0" w:uiPriority="71" w:unhideWhenUsed="0"/>
+    <w:lsdException w:name="Colorful List Accent 5" w:locked="0" w:semiHidden="0" w:uiPriority="72" w:unhideWhenUsed="0"/>
+    <w:lsdException w:name="Colorful Grid Accent 5" w:locked="0" w:semiHidden="0" w:uiPriority="73" w:unhideWhenUsed="0"/>
+    <w:lsdException w:name="Light Shading Accent 6" w:locked="0" w:semiHidden="0" w:uiPriority="60" w:unhideWhenUsed="0"/>
+    <w:lsdException w:name="Light List Accent 6" w:locked="0" w:semiHidden="0" w:uiPriority="61" w:unhideWhenUsed="0"/>
+    <w:lsdException w:name="Light Grid Accent 6" w:locked="0" w:semiHidden="0" w:uiPriority="62" w:unhideWhenUsed="0"/>
+    <w:lsdException w:name="Medium Shading 1 Accent 6" w:locked="0" w:semiHidden="0" w:uiPriority="63" w:unhideWhenUsed="0"/>
+    <w:lsdException w:name="Medium Shading 2 Accent 6" w:locked="0" w:semiHidden="0" w:uiPriority="64" w:unhideWhenUsed="0"/>
+    <w:lsdException w:name="Medium List 1 Accent 6" w:locked="0" w:semiHidden="0" w:uiPriority="65" w:unhideWhenUsed="0"/>
+    <w:lsdException w:name="Medium List 2 Accent 6" w:locked="0" w:semiHidden="0" w:uiPriority="66" w:unhideWhenUsed="0"/>
+    <w:lsdException w:name="Medium Grid 1 Accent 6" w:locked="0" w:semiHidden="0" w:uiPriority="67" w:unhideWhenUsed="0"/>
+    <w:lsdException w:name="Medium Grid 2 Accent 6" w:locked="0" w:semiHidden="0" w:uiPriority="68" w:unhideWhenUsed="0"/>
+    <w:lsdException w:name="Medium Grid 3 Accent 6" w:locked="0" w:semiHidden="0" w:uiPriority="69" w:unhideWhenUsed="0"/>
+    <w:lsdException w:name="Dark List Accent 6" w:locked="0" w:semiHidden="0" w:uiPriority="70" w:unhideWhenUsed="0"/>
+    <w:lsdException w:name="Colorful Shading Accent 6" w:locked="0" w:semiHidden="0" w:uiPriority="71" w:unhideWhenUsed="0"/>
+    <w:lsdException w:name="Colorful List Accent 6" w:locked="0" w:semiHidden="0" w:uiPriority="72" w:unhideWhenUsed="0"/>
+    <w:lsdException w:name="Colorful Grid Accent 6" w:locked="0" w:semiHidden="0" w:uiPriority="73" w:unhideWhenUsed="0"/>
+    <w:lsdException w:name="Subtle Emphasis" w:locked="0" w:semiHidden="0" w:uiPriority="19" w:unhideWhenUsed="0" w:qFormat="1"/>
+    <w:lsdException w:name="Intense Emphasis" w:locked="0" w:semiHidden="0" w:uiPriority="21" w:unhideWhenUsed="0" w:qFormat="1"/>
+    <w:lsdException w:name="Subtle Reference" w:locked="0" w:semiHidden="0" w:uiPriority="31" w:unhideWhenUsed="0" w:qFormat="1"/>
+    <w:lsdException w:name="Intense Reference" w:locked="0" w:semiHidden="0" w:uiPriority="32" w:unhideWhenUsed="0" w:qFormat="1"/>
+    <w:lsdException w:name="Book Title" w:locked="0" w:semiHidden="0" w:uiPriority="33" w:unhideWhenUsed="0" w:qFormat="1"/>
+    <w:lsdException w:name="Bibliography" w:locked="0" w:uiPriority="37"/>
+    <w:lsdException w:name="TOC Heading" w:locked="0" w:semiHidden="0" w:uiPriority="39" w:unhideWhenUsed="0" w:qFormat="1"/>
   </w:latentStyles>
   <w:style w:type="paragraph" w:default="1" w:styleId="Normal">
     <w:name w:val="Normal"/>
@@ -28792,7 +28748,7 @@
     <w:locked/>
     <w:rsid w:val="00737AC9"/>
     <w:rPr>
-      <w:rFonts w:ascii="Cambria" w:eastAsia="Times New Roman" w:hAnsi="Cambria" w:cs="Times New Roman"/>
+      <w:rFonts w:ascii="Cambria" w:hAnsi="Cambria" w:cs="Times New Roman"/>
       <w:b/>
       <w:bCs/>
       <w:color w:val="365F91"/>
@@ -28809,7 +28765,7 @@
     <w:locked/>
     <w:rsid w:val="00737AC9"/>
     <w:rPr>
-      <w:rFonts w:ascii="Cambria" w:eastAsia="Times New Roman" w:hAnsi="Cambria" w:cs="Times New Roman"/>
+      <w:rFonts w:ascii="Cambria" w:hAnsi="Cambria" w:cs="Times New Roman"/>
       <w:b/>
       <w:bCs/>
       <w:color w:val="4F81BD"/>
@@ -28826,7 +28782,7 @@
     <w:locked/>
     <w:rsid w:val="00737AC9"/>
     <w:rPr>
-      <w:rFonts w:ascii="Cambria" w:eastAsia="Times New Roman" w:hAnsi="Cambria" w:cs="Times New Roman"/>
+      <w:rFonts w:ascii="Cambria" w:hAnsi="Cambria" w:cs="Times New Roman"/>
       <w:b/>
       <w:bCs/>
       <w:color w:val="4F81BD"/>
@@ -28843,7 +28799,7 @@
     <w:locked/>
     <w:rsid w:val="00737AC9"/>
     <w:rPr>
-      <w:rFonts w:ascii="Cambria" w:eastAsia="Times New Roman" w:hAnsi="Cambria" w:cs="Times New Roman"/>
+      <w:rFonts w:ascii="Cambria" w:hAnsi="Cambria" w:cs="Times New Roman"/>
       <w:b/>
       <w:bCs/>
       <w:i/>
@@ -28863,7 +28819,7 @@
     <w:locked/>
     <w:rsid w:val="00737AC9"/>
     <w:rPr>
-      <w:rFonts w:ascii="Cambria" w:eastAsia="Times New Roman" w:hAnsi="Cambria" w:cs="Times New Roman"/>
+      <w:rFonts w:ascii="Cambria" w:hAnsi="Cambria" w:cs="Times New Roman"/>
       <w:color w:val="243F60"/>
       <w:sz w:val="22"/>
       <w:szCs w:val="22"/>
@@ -28879,7 +28835,7 @@
     <w:locked/>
     <w:rsid w:val="00737AC9"/>
     <w:rPr>
-      <w:rFonts w:ascii="Cambria" w:eastAsia="Times New Roman" w:hAnsi="Cambria" w:cs="Times New Roman"/>
+      <w:rFonts w:ascii="Cambria" w:hAnsi="Cambria" w:cs="Times New Roman"/>
       <w:i/>
       <w:iCs/>
       <w:color w:val="243F60"/>
@@ -28897,7 +28853,7 @@
     <w:locked/>
     <w:rsid w:val="00737AC9"/>
     <w:rPr>
-      <w:rFonts w:ascii="Cambria" w:eastAsia="Times New Roman" w:hAnsi="Cambria" w:cs="Times New Roman"/>
+      <w:rFonts w:ascii="Cambria" w:hAnsi="Cambria" w:cs="Times New Roman"/>
       <w:i/>
       <w:iCs/>
       <w:color w:val="404040"/>
@@ -28915,7 +28871,7 @@
     <w:locked/>
     <w:rsid w:val="00737AC9"/>
     <w:rPr>
-      <w:rFonts w:ascii="Cambria" w:eastAsia="Times New Roman" w:hAnsi="Cambria" w:cs="Times New Roman"/>
+      <w:rFonts w:ascii="Cambria" w:hAnsi="Cambria" w:cs="Times New Roman"/>
       <w:color w:val="404040"/>
       <w:lang w:val="en-CA" w:eastAsia="en-US" w:bidi="ar-SA"/>
     </w:rPr>
@@ -28929,7 +28885,7 @@
     <w:locked/>
     <w:rsid w:val="00737AC9"/>
     <w:rPr>
-      <w:rFonts w:ascii="Cambria" w:eastAsia="Times New Roman" w:hAnsi="Cambria" w:cs="Times New Roman"/>
+      <w:rFonts w:ascii="Cambria" w:hAnsi="Cambria" w:cs="Times New Roman"/>
       <w:i/>
       <w:iCs/>
       <w:color w:val="404040"/>

</xml_diff>

<commit_message>
Fixes for final report layout.
</commit_message>
<xml_diff>
--- a/Final_Report/FinalReport.docx
+++ b/Final_Report/FinalReport.docx
@@ -449,6 +449,7 @@
         <w:r>
           <w:rPr>
             <w:noProof/>
+            <w:webHidden/>
           </w:rPr>
         </w:r>
         <w:r>
@@ -463,7 +464,7 @@
             <w:noProof/>
             <w:webHidden/>
           </w:rPr>
-          <w:t>3</w:t>
+          <w:t>4</w:t>
         </w:r>
         <w:r>
           <w:rPr>
@@ -538,6 +539,7 @@
         <w:r>
           <w:rPr>
             <w:noProof/>
+            <w:webHidden/>
           </w:rPr>
         </w:r>
         <w:r>
@@ -552,7 +554,7 @@
             <w:noProof/>
             <w:webHidden/>
           </w:rPr>
-          <w:t>3</w:t>
+          <w:t>4</w:t>
         </w:r>
         <w:r>
           <w:rPr>
@@ -627,6 +629,7 @@
         <w:r>
           <w:rPr>
             <w:noProof/>
+            <w:webHidden/>
           </w:rPr>
         </w:r>
         <w:r>
@@ -641,7 +644,7 @@
             <w:noProof/>
             <w:webHidden/>
           </w:rPr>
-          <w:t>3</w:t>
+          <w:t>4</w:t>
         </w:r>
         <w:r>
           <w:rPr>
@@ -716,6 +719,7 @@
         <w:r>
           <w:rPr>
             <w:noProof/>
+            <w:webHidden/>
           </w:rPr>
         </w:r>
         <w:r>
@@ -730,7 +734,7 @@
             <w:noProof/>
             <w:webHidden/>
           </w:rPr>
-          <w:t>3</w:t>
+          <w:t>5</w:t>
         </w:r>
         <w:r>
           <w:rPr>
@@ -805,6 +809,7 @@
         <w:r>
           <w:rPr>
             <w:noProof/>
+            <w:webHidden/>
           </w:rPr>
         </w:r>
         <w:r>
@@ -819,7 +824,7 @@
             <w:noProof/>
             <w:webHidden/>
           </w:rPr>
-          <w:t>3</w:t>
+          <w:t>5</w:t>
         </w:r>
         <w:r>
           <w:rPr>
@@ -894,6 +899,7 @@
         <w:r>
           <w:rPr>
             <w:noProof/>
+            <w:webHidden/>
           </w:rPr>
         </w:r>
         <w:r>
@@ -908,7 +914,7 @@
             <w:noProof/>
             <w:webHidden/>
           </w:rPr>
-          <w:t>3</w:t>
+          <w:t>5</w:t>
         </w:r>
         <w:r>
           <w:rPr>
@@ -983,6 +989,7 @@
         <w:r>
           <w:rPr>
             <w:noProof/>
+            <w:webHidden/>
           </w:rPr>
         </w:r>
         <w:r>
@@ -997,7 +1004,7 @@
             <w:noProof/>
             <w:webHidden/>
           </w:rPr>
-          <w:t>3</w:t>
+          <w:t>5</w:t>
         </w:r>
         <w:r>
           <w:rPr>
@@ -1072,6 +1079,7 @@
         <w:r>
           <w:rPr>
             <w:noProof/>
+            <w:webHidden/>
           </w:rPr>
         </w:r>
         <w:r>
@@ -1086,7 +1094,7 @@
             <w:noProof/>
             <w:webHidden/>
           </w:rPr>
-          <w:t>3</w:t>
+          <w:t>5</w:t>
         </w:r>
         <w:r>
           <w:rPr>
@@ -1161,6 +1169,7 @@
         <w:r>
           <w:rPr>
             <w:noProof/>
+            <w:webHidden/>
           </w:rPr>
         </w:r>
         <w:r>
@@ -1175,7 +1184,7 @@
             <w:noProof/>
             <w:webHidden/>
           </w:rPr>
-          <w:t>3</w:t>
+          <w:t>6</w:t>
         </w:r>
         <w:r>
           <w:rPr>
@@ -1250,6 +1259,7 @@
         <w:r>
           <w:rPr>
             <w:noProof/>
+            <w:webHidden/>
           </w:rPr>
         </w:r>
         <w:r>
@@ -1264,7 +1274,7 @@
             <w:noProof/>
             <w:webHidden/>
           </w:rPr>
-          <w:t>3</w:t>
+          <w:t>6</w:t>
         </w:r>
         <w:r>
           <w:rPr>
@@ -1339,6 +1349,7 @@
         <w:r>
           <w:rPr>
             <w:noProof/>
+            <w:webHidden/>
           </w:rPr>
         </w:r>
         <w:r>
@@ -1353,7 +1364,7 @@
             <w:noProof/>
             <w:webHidden/>
           </w:rPr>
-          <w:t>3</w:t>
+          <w:t>7</w:t>
         </w:r>
         <w:r>
           <w:rPr>
@@ -1428,6 +1439,7 @@
         <w:r>
           <w:rPr>
             <w:noProof/>
+            <w:webHidden/>
           </w:rPr>
         </w:r>
         <w:r>
@@ -1442,7 +1454,7 @@
             <w:noProof/>
             <w:webHidden/>
           </w:rPr>
-          <w:t>3</w:t>
+          <w:t>7</w:t>
         </w:r>
         <w:r>
           <w:rPr>
@@ -1517,6 +1529,7 @@
         <w:r>
           <w:rPr>
             <w:noProof/>
+            <w:webHidden/>
           </w:rPr>
         </w:r>
         <w:r>
@@ -1531,7 +1544,7 @@
             <w:noProof/>
             <w:webHidden/>
           </w:rPr>
-          <w:t>3</w:t>
+          <w:t>7</w:t>
         </w:r>
         <w:r>
           <w:rPr>
@@ -1606,6 +1619,7 @@
         <w:r>
           <w:rPr>
             <w:noProof/>
+            <w:webHidden/>
           </w:rPr>
         </w:r>
         <w:r>
@@ -1620,7 +1634,7 @@
             <w:noProof/>
             <w:webHidden/>
           </w:rPr>
-          <w:t>3</w:t>
+          <w:t>8</w:t>
         </w:r>
         <w:r>
           <w:rPr>
@@ -1695,6 +1709,7 @@
         <w:r>
           <w:rPr>
             <w:noProof/>
+            <w:webHidden/>
           </w:rPr>
         </w:r>
         <w:r>
@@ -1709,7 +1724,7 @@
             <w:noProof/>
             <w:webHidden/>
           </w:rPr>
-          <w:t>3</w:t>
+          <w:t>8</w:t>
         </w:r>
         <w:r>
           <w:rPr>
@@ -1784,6 +1799,7 @@
         <w:r>
           <w:rPr>
             <w:noProof/>
+            <w:webHidden/>
           </w:rPr>
         </w:r>
         <w:r>
@@ -1798,7 +1814,7 @@
             <w:noProof/>
             <w:webHidden/>
           </w:rPr>
-          <w:t>3</w:t>
+          <w:t>9</w:t>
         </w:r>
         <w:r>
           <w:rPr>
@@ -1873,6 +1889,7 @@
         <w:r>
           <w:rPr>
             <w:noProof/>
+            <w:webHidden/>
           </w:rPr>
         </w:r>
         <w:r>
@@ -1887,7 +1904,7 @@
             <w:noProof/>
             <w:webHidden/>
           </w:rPr>
-          <w:t>3</w:t>
+          <w:t>10</w:t>
         </w:r>
         <w:r>
           <w:rPr>
@@ -1962,6 +1979,7 @@
         <w:r>
           <w:rPr>
             <w:noProof/>
+            <w:webHidden/>
           </w:rPr>
         </w:r>
         <w:r>
@@ -1976,7 +1994,7 @@
             <w:noProof/>
             <w:webHidden/>
           </w:rPr>
-          <w:t>3</w:t>
+          <w:t>10</w:t>
         </w:r>
         <w:r>
           <w:rPr>
@@ -2051,6 +2069,7 @@
         <w:r>
           <w:rPr>
             <w:noProof/>
+            <w:webHidden/>
           </w:rPr>
         </w:r>
         <w:r>
@@ -2065,7 +2084,7 @@
             <w:noProof/>
             <w:webHidden/>
           </w:rPr>
-          <w:t>3</w:t>
+          <w:t>11</w:t>
         </w:r>
         <w:r>
           <w:rPr>
@@ -2140,6 +2159,7 @@
         <w:r>
           <w:rPr>
             <w:noProof/>
+            <w:webHidden/>
           </w:rPr>
         </w:r>
         <w:r>
@@ -2154,7 +2174,7 @@
             <w:noProof/>
             <w:webHidden/>
           </w:rPr>
-          <w:t>3</w:t>
+          <w:t>11</w:t>
         </w:r>
         <w:r>
           <w:rPr>
@@ -2229,6 +2249,7 @@
         <w:r>
           <w:rPr>
             <w:noProof/>
+            <w:webHidden/>
           </w:rPr>
         </w:r>
         <w:r>
@@ -2243,7 +2264,7 @@
             <w:noProof/>
             <w:webHidden/>
           </w:rPr>
-          <w:t>3</w:t>
+          <w:t>12</w:t>
         </w:r>
         <w:r>
           <w:rPr>
@@ -2318,6 +2339,7 @@
         <w:r>
           <w:rPr>
             <w:noProof/>
+            <w:webHidden/>
           </w:rPr>
         </w:r>
         <w:r>
@@ -2332,7 +2354,7 @@
             <w:noProof/>
             <w:webHidden/>
           </w:rPr>
-          <w:t>3</w:t>
+          <w:t>13</w:t>
         </w:r>
         <w:r>
           <w:rPr>
@@ -2407,6 +2429,7 @@
         <w:r>
           <w:rPr>
             <w:noProof/>
+            <w:webHidden/>
           </w:rPr>
         </w:r>
         <w:r>
@@ -2421,7 +2444,7 @@
             <w:noProof/>
             <w:webHidden/>
           </w:rPr>
-          <w:t>3</w:t>
+          <w:t>13</w:t>
         </w:r>
         <w:r>
           <w:rPr>
@@ -2496,6 +2519,7 @@
         <w:r>
           <w:rPr>
             <w:noProof/>
+            <w:webHidden/>
           </w:rPr>
         </w:r>
         <w:r>
@@ -2510,7 +2534,7 @@
             <w:noProof/>
             <w:webHidden/>
           </w:rPr>
-          <w:t>3</w:t>
+          <w:t>13</w:t>
         </w:r>
         <w:r>
           <w:rPr>
@@ -2585,6 +2609,7 @@
         <w:r>
           <w:rPr>
             <w:noProof/>
+            <w:webHidden/>
           </w:rPr>
         </w:r>
         <w:r>
@@ -2599,7 +2624,7 @@
             <w:noProof/>
             <w:webHidden/>
           </w:rPr>
-          <w:t>3</w:t>
+          <w:t>13</w:t>
         </w:r>
         <w:r>
           <w:rPr>
@@ -2674,6 +2699,7 @@
         <w:r>
           <w:rPr>
             <w:noProof/>
+            <w:webHidden/>
           </w:rPr>
         </w:r>
         <w:r>
@@ -2688,7 +2714,7 @@
             <w:noProof/>
             <w:webHidden/>
           </w:rPr>
-          <w:t>3</w:t>
+          <w:t>15</w:t>
         </w:r>
         <w:r>
           <w:rPr>
@@ -2763,6 +2789,7 @@
         <w:r>
           <w:rPr>
             <w:noProof/>
+            <w:webHidden/>
           </w:rPr>
         </w:r>
         <w:r>
@@ -2777,7 +2804,7 @@
             <w:noProof/>
             <w:webHidden/>
           </w:rPr>
-          <w:t>3</w:t>
+          <w:t>16</w:t>
         </w:r>
         <w:r>
           <w:rPr>
@@ -2852,6 +2879,7 @@
         <w:r>
           <w:rPr>
             <w:noProof/>
+            <w:webHidden/>
           </w:rPr>
         </w:r>
         <w:r>
@@ -2866,7 +2894,7 @@
             <w:noProof/>
             <w:webHidden/>
           </w:rPr>
-          <w:t>3</w:t>
+          <w:t>16</w:t>
         </w:r>
         <w:r>
           <w:rPr>
@@ -2941,6 +2969,7 @@
         <w:r>
           <w:rPr>
             <w:noProof/>
+            <w:webHidden/>
           </w:rPr>
         </w:r>
         <w:r>
@@ -2955,7 +2984,7 @@
             <w:noProof/>
             <w:webHidden/>
           </w:rPr>
-          <w:t>3</w:t>
+          <w:t>17</w:t>
         </w:r>
         <w:r>
           <w:rPr>
@@ -3030,6 +3059,7 @@
         <w:r>
           <w:rPr>
             <w:noProof/>
+            <w:webHidden/>
           </w:rPr>
         </w:r>
         <w:r>
@@ -3044,7 +3074,7 @@
             <w:noProof/>
             <w:webHidden/>
           </w:rPr>
-          <w:t>3</w:t>
+          <w:t>19</w:t>
         </w:r>
         <w:r>
           <w:rPr>
@@ -3119,6 +3149,7 @@
         <w:r>
           <w:rPr>
             <w:noProof/>
+            <w:webHidden/>
           </w:rPr>
         </w:r>
         <w:r>
@@ -3133,7 +3164,7 @@
             <w:noProof/>
             <w:webHidden/>
           </w:rPr>
-          <w:t>3</w:t>
+          <w:t>20</w:t>
         </w:r>
         <w:r>
           <w:rPr>
@@ -3208,6 +3239,7 @@
         <w:r>
           <w:rPr>
             <w:noProof/>
+            <w:webHidden/>
           </w:rPr>
         </w:r>
         <w:r>
@@ -3222,7 +3254,7 @@
             <w:noProof/>
             <w:webHidden/>
           </w:rPr>
-          <w:t>3</w:t>
+          <w:t>20</w:t>
         </w:r>
         <w:r>
           <w:rPr>
@@ -3297,6 +3329,7 @@
         <w:r>
           <w:rPr>
             <w:noProof/>
+            <w:webHidden/>
           </w:rPr>
         </w:r>
         <w:r>
@@ -3311,7 +3344,7 @@
             <w:noProof/>
             <w:webHidden/>
           </w:rPr>
-          <w:t>3</w:t>
+          <w:t>21</w:t>
         </w:r>
         <w:r>
           <w:rPr>
@@ -3386,6 +3419,7 @@
         <w:r>
           <w:rPr>
             <w:noProof/>
+            <w:webHidden/>
           </w:rPr>
         </w:r>
         <w:r>
@@ -3400,7 +3434,7 @@
             <w:noProof/>
             <w:webHidden/>
           </w:rPr>
-          <w:t>3</w:t>
+          <w:t>21</w:t>
         </w:r>
         <w:r>
           <w:rPr>
@@ -3475,6 +3509,7 @@
         <w:r>
           <w:rPr>
             <w:noProof/>
+            <w:webHidden/>
           </w:rPr>
         </w:r>
         <w:r>
@@ -3489,7 +3524,7 @@
             <w:noProof/>
             <w:webHidden/>
           </w:rPr>
-          <w:t>3</w:t>
+          <w:t>21</w:t>
         </w:r>
         <w:r>
           <w:rPr>
@@ -3564,6 +3599,7 @@
         <w:r>
           <w:rPr>
             <w:noProof/>
+            <w:webHidden/>
           </w:rPr>
         </w:r>
         <w:r>
@@ -3578,7 +3614,7 @@
             <w:noProof/>
             <w:webHidden/>
           </w:rPr>
-          <w:t>3</w:t>
+          <w:t>22</w:t>
         </w:r>
         <w:r>
           <w:rPr>
@@ -3653,6 +3689,7 @@
         <w:r>
           <w:rPr>
             <w:noProof/>
+            <w:webHidden/>
           </w:rPr>
         </w:r>
         <w:r>
@@ -3667,7 +3704,7 @@
             <w:noProof/>
             <w:webHidden/>
           </w:rPr>
-          <w:t>3</w:t>
+          <w:t>22</w:t>
         </w:r>
         <w:r>
           <w:rPr>
@@ -3742,6 +3779,7 @@
         <w:r>
           <w:rPr>
             <w:noProof/>
+            <w:webHidden/>
           </w:rPr>
         </w:r>
         <w:r>
@@ -3756,7 +3794,7 @@
             <w:noProof/>
             <w:webHidden/>
           </w:rPr>
-          <w:t>3</w:t>
+          <w:t>24</w:t>
         </w:r>
         <w:r>
           <w:rPr>
@@ -3831,6 +3869,7 @@
         <w:r>
           <w:rPr>
             <w:noProof/>
+            <w:webHidden/>
           </w:rPr>
         </w:r>
         <w:r>
@@ -3845,7 +3884,7 @@
             <w:noProof/>
             <w:webHidden/>
           </w:rPr>
-          <w:t>3</w:t>
+          <w:t>24</w:t>
         </w:r>
         <w:r>
           <w:rPr>
@@ -3920,6 +3959,7 @@
         <w:r>
           <w:rPr>
             <w:noProof/>
+            <w:webHidden/>
           </w:rPr>
         </w:r>
         <w:r>
@@ -3934,7 +3974,7 @@
             <w:noProof/>
             <w:webHidden/>
           </w:rPr>
-          <w:t>3</w:t>
+          <w:t>24</w:t>
         </w:r>
         <w:r>
           <w:rPr>
@@ -4009,6 +4049,7 @@
         <w:r>
           <w:rPr>
             <w:noProof/>
+            <w:webHidden/>
           </w:rPr>
         </w:r>
         <w:r>
@@ -4023,7 +4064,7 @@
             <w:noProof/>
             <w:webHidden/>
           </w:rPr>
-          <w:t>3</w:t>
+          <w:t>24</w:t>
         </w:r>
         <w:r>
           <w:rPr>
@@ -4098,6 +4139,7 @@
         <w:r>
           <w:rPr>
             <w:noProof/>
+            <w:webHidden/>
           </w:rPr>
         </w:r>
         <w:r>
@@ -4112,7 +4154,7 @@
             <w:noProof/>
             <w:webHidden/>
           </w:rPr>
-          <w:t>3</w:t>
+          <w:t>24</w:t>
         </w:r>
         <w:r>
           <w:rPr>
@@ -4187,6 +4229,7 @@
         <w:r>
           <w:rPr>
             <w:noProof/>
+            <w:webHidden/>
           </w:rPr>
         </w:r>
         <w:r>
@@ -4201,7 +4244,7 @@
             <w:noProof/>
             <w:webHidden/>
           </w:rPr>
-          <w:t>3</w:t>
+          <w:t>25</w:t>
         </w:r>
         <w:r>
           <w:rPr>
@@ -4276,6 +4319,7 @@
         <w:r>
           <w:rPr>
             <w:noProof/>
+            <w:webHidden/>
           </w:rPr>
         </w:r>
         <w:r>
@@ -4290,7 +4334,7 @@
             <w:noProof/>
             <w:webHidden/>
           </w:rPr>
-          <w:t>3</w:t>
+          <w:t>25</w:t>
         </w:r>
         <w:r>
           <w:rPr>
@@ -4365,6 +4409,7 @@
         <w:r>
           <w:rPr>
             <w:noProof/>
+            <w:webHidden/>
           </w:rPr>
         </w:r>
         <w:r>
@@ -4379,7 +4424,7 @@
             <w:noProof/>
             <w:webHidden/>
           </w:rPr>
-          <w:t>3</w:t>
+          <w:t>25</w:t>
         </w:r>
         <w:r>
           <w:rPr>
@@ -4454,6 +4499,7 @@
         <w:r>
           <w:rPr>
             <w:noProof/>
+            <w:webHidden/>
           </w:rPr>
         </w:r>
         <w:r>
@@ -4468,7 +4514,7 @@
             <w:noProof/>
             <w:webHidden/>
           </w:rPr>
-          <w:t>3</w:t>
+          <w:t>25</w:t>
         </w:r>
         <w:r>
           <w:rPr>
@@ -4543,6 +4589,7 @@
         <w:r>
           <w:rPr>
             <w:noProof/>
+            <w:webHidden/>
           </w:rPr>
         </w:r>
         <w:r>
@@ -4557,7 +4604,7 @@
             <w:noProof/>
             <w:webHidden/>
           </w:rPr>
-          <w:t>3</w:t>
+          <w:t>25</w:t>
         </w:r>
         <w:r>
           <w:rPr>
@@ -4632,6 +4679,7 @@
         <w:r>
           <w:rPr>
             <w:noProof/>
+            <w:webHidden/>
           </w:rPr>
         </w:r>
         <w:r>
@@ -4646,7 +4694,7 @@
             <w:noProof/>
             <w:webHidden/>
           </w:rPr>
-          <w:t>3</w:t>
+          <w:t>25</w:t>
         </w:r>
         <w:r>
           <w:rPr>
@@ -4721,6 +4769,7 @@
         <w:r>
           <w:rPr>
             <w:noProof/>
+            <w:webHidden/>
           </w:rPr>
         </w:r>
         <w:r>
@@ -4735,7 +4784,7 @@
             <w:noProof/>
             <w:webHidden/>
           </w:rPr>
-          <w:t>3</w:t>
+          <w:t>26</w:t>
         </w:r>
         <w:r>
           <w:rPr>
@@ -4810,6 +4859,7 @@
         <w:r>
           <w:rPr>
             <w:noProof/>
+            <w:webHidden/>
           </w:rPr>
         </w:r>
         <w:r>
@@ -4824,7 +4874,7 @@
             <w:noProof/>
             <w:webHidden/>
           </w:rPr>
-          <w:t>3</w:t>
+          <w:t>26</w:t>
         </w:r>
         <w:r>
           <w:rPr>
@@ -4899,6 +4949,7 @@
         <w:r>
           <w:rPr>
             <w:noProof/>
+            <w:webHidden/>
           </w:rPr>
         </w:r>
         <w:r>
@@ -4913,7 +4964,7 @@
             <w:noProof/>
             <w:webHidden/>
           </w:rPr>
-          <w:t>3</w:t>
+          <w:t>26</w:t>
         </w:r>
         <w:r>
           <w:rPr>
@@ -4988,6 +5039,7 @@
         <w:r>
           <w:rPr>
             <w:noProof/>
+            <w:webHidden/>
           </w:rPr>
         </w:r>
         <w:r>
@@ -5002,7 +5054,7 @@
             <w:noProof/>
             <w:webHidden/>
           </w:rPr>
-          <w:t>3</w:t>
+          <w:t>26</w:t>
         </w:r>
         <w:r>
           <w:rPr>
@@ -5077,6 +5129,7 @@
         <w:r>
           <w:rPr>
             <w:noProof/>
+            <w:webHidden/>
           </w:rPr>
         </w:r>
         <w:r>
@@ -5091,7 +5144,7 @@
             <w:noProof/>
             <w:webHidden/>
           </w:rPr>
-          <w:t>3</w:t>
+          <w:t>26</w:t>
         </w:r>
         <w:r>
           <w:rPr>
@@ -5166,6 +5219,7 @@
         <w:r>
           <w:rPr>
             <w:noProof/>
+            <w:webHidden/>
           </w:rPr>
         </w:r>
         <w:r>
@@ -5180,7 +5234,7 @@
             <w:noProof/>
             <w:webHidden/>
           </w:rPr>
-          <w:t>3</w:t>
+          <w:t>26</w:t>
         </w:r>
         <w:r>
           <w:rPr>
@@ -5255,6 +5309,7 @@
         <w:r>
           <w:rPr>
             <w:noProof/>
+            <w:webHidden/>
           </w:rPr>
         </w:r>
         <w:r>
@@ -5269,7 +5324,7 @@
             <w:noProof/>
             <w:webHidden/>
           </w:rPr>
-          <w:t>3</w:t>
+          <w:t>26</w:t>
         </w:r>
         <w:r>
           <w:rPr>
@@ -5344,6 +5399,7 @@
         <w:r>
           <w:rPr>
             <w:noProof/>
+            <w:webHidden/>
           </w:rPr>
         </w:r>
         <w:r>
@@ -5358,7 +5414,7 @@
             <w:noProof/>
             <w:webHidden/>
           </w:rPr>
-          <w:t>3</w:t>
+          <w:t>26</w:t>
         </w:r>
         <w:r>
           <w:rPr>
@@ -5433,6 +5489,7 @@
         <w:r>
           <w:rPr>
             <w:noProof/>
+            <w:webHidden/>
           </w:rPr>
         </w:r>
         <w:r>
@@ -5447,7 +5504,7 @@
             <w:noProof/>
             <w:webHidden/>
           </w:rPr>
-          <w:t>3</w:t>
+          <w:t>27</w:t>
         </w:r>
         <w:r>
           <w:rPr>
@@ -5522,6 +5579,7 @@
         <w:r>
           <w:rPr>
             <w:noProof/>
+            <w:webHidden/>
           </w:rPr>
         </w:r>
         <w:r>
@@ -5536,7 +5594,7 @@
             <w:noProof/>
             <w:webHidden/>
           </w:rPr>
-          <w:t>3</w:t>
+          <w:t>27</w:t>
         </w:r>
         <w:r>
           <w:rPr>
@@ -5611,6 +5669,7 @@
         <w:r>
           <w:rPr>
             <w:noProof/>
+            <w:webHidden/>
           </w:rPr>
         </w:r>
         <w:r>
@@ -5625,7 +5684,7 @@
             <w:noProof/>
             <w:webHidden/>
           </w:rPr>
-          <w:t>3</w:t>
+          <w:t>27</w:t>
         </w:r>
         <w:r>
           <w:rPr>
@@ -5700,6 +5759,7 @@
         <w:r>
           <w:rPr>
             <w:noProof/>
+            <w:webHidden/>
           </w:rPr>
         </w:r>
         <w:r>
@@ -5714,7 +5774,7 @@
             <w:noProof/>
             <w:webHidden/>
           </w:rPr>
-          <w:t>3</w:t>
+          <w:t>27</w:t>
         </w:r>
         <w:r>
           <w:rPr>
@@ -5789,6 +5849,7 @@
         <w:r>
           <w:rPr>
             <w:noProof/>
+            <w:webHidden/>
           </w:rPr>
         </w:r>
         <w:r>
@@ -5803,7 +5864,7 @@
             <w:noProof/>
             <w:webHidden/>
           </w:rPr>
-          <w:t>3</w:t>
+          <w:t>27</w:t>
         </w:r>
         <w:r>
           <w:rPr>
@@ -5878,6 +5939,7 @@
         <w:r>
           <w:rPr>
             <w:noProof/>
+            <w:webHidden/>
           </w:rPr>
         </w:r>
         <w:r>
@@ -5892,7 +5954,7 @@
             <w:noProof/>
             <w:webHidden/>
           </w:rPr>
-          <w:t>3</w:t>
+          <w:t>28</w:t>
         </w:r>
         <w:r>
           <w:rPr>
@@ -5967,6 +6029,7 @@
         <w:r>
           <w:rPr>
             <w:noProof/>
+            <w:webHidden/>
           </w:rPr>
         </w:r>
         <w:r>
@@ -5981,7 +6044,7 @@
             <w:noProof/>
             <w:webHidden/>
           </w:rPr>
-          <w:t>3</w:t>
+          <w:t>28</w:t>
         </w:r>
         <w:r>
           <w:rPr>
@@ -6056,6 +6119,7 @@
         <w:r>
           <w:rPr>
             <w:noProof/>
+            <w:webHidden/>
           </w:rPr>
         </w:r>
         <w:r>
@@ -6070,7 +6134,7 @@
             <w:noProof/>
             <w:webHidden/>
           </w:rPr>
-          <w:t>3</w:t>
+          <w:t>28</w:t>
         </w:r>
         <w:r>
           <w:rPr>
@@ -6145,6 +6209,7 @@
         <w:r>
           <w:rPr>
             <w:noProof/>
+            <w:webHidden/>
           </w:rPr>
         </w:r>
         <w:r>
@@ -6159,7 +6224,7 @@
             <w:noProof/>
             <w:webHidden/>
           </w:rPr>
-          <w:t>3</w:t>
+          <w:t>29</w:t>
         </w:r>
         <w:r>
           <w:rPr>
@@ -6234,6 +6299,7 @@
         <w:r>
           <w:rPr>
             <w:noProof/>
+            <w:webHidden/>
           </w:rPr>
         </w:r>
         <w:r>
@@ -6248,7 +6314,7 @@
             <w:noProof/>
             <w:webHidden/>
           </w:rPr>
-          <w:t>3</w:t>
+          <w:t>29</w:t>
         </w:r>
         <w:r>
           <w:rPr>
@@ -6323,6 +6389,7 @@
         <w:r>
           <w:rPr>
             <w:noProof/>
+            <w:webHidden/>
           </w:rPr>
         </w:r>
         <w:r>
@@ -6337,7 +6404,7 @@
             <w:noProof/>
             <w:webHidden/>
           </w:rPr>
-          <w:t>3</w:t>
+          <w:t>29</w:t>
         </w:r>
         <w:r>
           <w:rPr>
@@ -6394,6 +6461,7 @@
         <w:r>
           <w:rPr>
             <w:noProof/>
+            <w:webHidden/>
           </w:rPr>
         </w:r>
         <w:r>
@@ -6408,7 +6476,7 @@
             <w:noProof/>
             <w:webHidden/>
           </w:rPr>
-          <w:t>iii</w:t>
+          <w:t>29</w:t>
         </w:r>
         <w:r>
           <w:rPr>
@@ -7105,6 +7173,7 @@
       </w:pPr>
       <w:bookmarkStart w:id="8" w:name="_Toc289745255"/>
       <w:r>
+        <w:lastRenderedPageBreak/>
         <w:t>Use Case Model</w:t>
       </w:r>
       <w:bookmarkEnd w:id="8"/>
@@ -7218,6 +7287,7 @@
       </w:pPr>
       <w:bookmarkStart w:id="10" w:name="_Toc289745257"/>
       <w:r>
+        <w:lastRenderedPageBreak/>
         <w:t>Use Case Descriptions</w:t>
       </w:r>
       <w:bookmarkEnd w:id="10"/>
@@ -7599,6 +7669,7 @@
       </w:pPr>
       <w:bookmarkStart w:id="13" w:name="_Toc289745260"/>
       <w:r>
+        <w:lastRenderedPageBreak/>
         <w:t>Enable System</w:t>
       </w:r>
       <w:bookmarkEnd w:id="13"/>
@@ -9061,6 +9132,7 @@
         <w:jc w:val="center"/>
       </w:pPr>
       <w:r>
+        <w:lastRenderedPageBreak/>
         <w:t xml:space="preserve">Figure </w:t>
       </w:r>
       <w:fldSimple w:instr=" STYLEREF 1 \s ">
@@ -9114,6 +9186,7 @@
         <w:jc w:val="center"/>
       </w:pPr>
       <w:r>
+        <w:lastRenderedPageBreak/>
         <w:t xml:space="preserve">Figure </w:t>
       </w:r>
       <w:fldSimple w:instr=" STYLEREF 1 \s ">
@@ -9234,6 +9307,7 @@
       </w:pPr>
       <w:bookmarkStart w:id="26" w:name="_Toc289745273"/>
       <w:r>
+        <w:lastRenderedPageBreak/>
         <w:t>Display</w:t>
       </w:r>
       <w:bookmarkEnd w:id="26"/>
@@ -9361,7 +9435,11 @@
     </w:p>
     <w:p>
       <w:r>
-        <w:t>The PhoneLine class is deployed as in internal component of SystemHandler, and communicates over a wired port using the PhoneProtocol. The PhoneProtocol supports one incoming signal (place_call) which triggers a phone call to the number specified in the string argument. The PhoneLine class has two states, “Active” and “Failed”, and a testing port which allows signals to be injected to down or recover the phone line. The state machine for the PhoneLine capsule can be seen in Figure 3.5. When a call is placed, the phone line will generate an outgoing call_placed or call_failed signal on the port connecting to SystemHandler depending on the current state of the phone line.</w:t>
+        <w:t xml:space="preserve">The PhoneLine class is deployed as in internal component of SystemHandler, and communicates over a wired port using the PhoneProtocol. The PhoneProtocol supports one incoming signal (place_call) which triggers a phone call to the number specified in the string argument. The PhoneLine class has two states, “Active” and “Failed”, and a testing port which allows signals to be injected to down or recover the phone line. The state machine for the PhoneLine capsule can be seen in Figure 3.5. When a call is placed, </w:t>
+      </w:r>
+      <w:r>
+        <w:lastRenderedPageBreak/>
+        <w:t>the phone line will generate an outgoing call_placed or call_failed signal on the port connecting to SystemHandler depending on the current state of the phone line.</w:t>
       </w:r>
     </w:p>
     <w:p>
@@ -9434,7 +9512,11 @@
     </w:p>
     <w:p>
       <w:r>
-        <w:t>The CellHandler communicates with these peripherals using the HandlerProtocol (the same protocol which it uses to communicate with SystemHandler). All outgoing signals (arm, disarm, self-test, and trigger) are simply replicated to all connected peripherals whenever they are received from the SystemHandler. When a self-test signal is received, a timer is started (with a duration defined by the CELL_SELFTEST_TIMEOUT constant in the CellConfiguration utility class) which determines the amount of time peripherals have to respond with a heartbeat signal. If a peripheral does not respond, it is assumed to have failed, and a failure signal carrying a unique PeripheralIdentifier is sent to the SystemHandler.</w:t>
+        <w:t xml:space="preserve">The CellHandler communicates with these peripherals using the HandlerProtocol (the same protocol which it uses to communicate with SystemHandler). All outgoing signals (arm, disarm, self-test, and trigger) are simply replicated to all connected peripherals whenever they are received from the </w:t>
+      </w:r>
+      <w:r>
+        <w:lastRenderedPageBreak/>
+        <w:t>SystemHandler. When a self-test signal is received, a timer is started (with a duration defined by the CELL_SELFTEST_TIMEOUT constant in the CellConfiguration utility class) which determines the amount of time peripherals have to respond with a heartbeat signal. If a peripheral does not respond, it is assumed to have failed, and a failure signal carrying a unique PeripheralIdentifier is sent to the SystemHandler.</w:t>
       </w:r>
     </w:p>
     <w:p>
@@ -9496,6 +9578,7 @@
       </w:pPr>
       <w:bookmarkStart w:id="29" w:name="_Toc289745276"/>
       <w:r>
+        <w:lastRenderedPageBreak/>
         <w:t>Sensor</w:t>
       </w:r>
       <w:bookmarkEnd w:id="29"/>
@@ -9612,6 +9695,7 @@
       </w:pPr>
       <w:bookmarkStart w:id="30" w:name="_Toc289745277"/>
       <w:r>
+        <w:lastRenderedPageBreak/>
         <w:t>Alarm</w:t>
       </w:r>
       <w:bookmarkEnd w:id="30"/>
@@ -9695,6 +9779,7 @@
       </w:pPr>
       <w:bookmarkStart w:id="32" w:name="_Toc289745279"/>
       <w:r>
+        <w:lastRenderedPageBreak/>
         <w:t>Advanced Features</w:t>
       </w:r>
       <w:bookmarkEnd w:id="32"/>
@@ -9830,6 +9915,7 @@
       </w:pPr>
       <w:bookmarkStart w:id="35" w:name="_Toc289745282"/>
       <w:r>
+        <w:lastRenderedPageBreak/>
         <w:t>Dynamic Configuration – CellConfiguration Class</w:t>
       </w:r>
       <w:bookmarkEnd w:id="35"/>
@@ -10048,6 +10134,7 @@
     </w:p>
     <w:p>
       <w:r>
+        <w:lastRenderedPageBreak/>
         <w:t xml:space="preserve">Although this method was effective in testing the functionality of the system, it is the opinion of the project team that this testing method was less than ideal. Propagating signals to the top level component required modifications to the state machines of CellHandler and SystemHandler which have no clear effect on the user visible functionality of the system, and these modifications reduce the clarity of the resulting model. A more effective test framework would require a means to access the internal components of a capsule without resorting to chaining relay ports. </w:t>
       </w:r>
     </w:p>
@@ -10189,6 +10276,7 @@
         </w:numPr>
       </w:pPr>
       <w:r>
+        <w:lastRenderedPageBreak/>
         <w:t>DisarmSystemTests: This tests that the system is able to disarm itself and its cells while also ensuring it does not disarm if there is a faulty password to be entered.</w:t>
       </w:r>
     </w:p>
@@ -10457,6 +10545,7 @@
         </w:numPr>
       </w:pPr>
       <w:r>
+        <w:lastRenderedPageBreak/>
         <w:t>Tests that systems are able to respond to self test signals</w:t>
       </w:r>
     </w:p>
@@ -10731,6 +10820,7 @@
       </w:pPr>
       <w:bookmarkStart w:id="56" w:name="_Toc289745303"/>
       <w:r>
+        <w:lastRenderedPageBreak/>
         <w:t>Use Case: Invalidate Break-In</w:t>
       </w:r>
       <w:bookmarkEnd w:id="56"/>
@@ -10950,6 +11040,7 @@
       </w:pPr>
       <w:bookmarkStart w:id="61" w:name="_Toc289745308"/>
       <w:r>
+        <w:lastRenderedPageBreak/>
         <w:t>sd_SelfTest_HappyPath</w:t>
       </w:r>
       <w:bookmarkEnd w:id="61"/>
@@ -11142,6 +11233,7 @@
       </w:pPr>
       <w:bookmarkStart w:id="64" w:name="_Toc289745311"/>
       <w:r>
+        <w:lastRenderedPageBreak/>
         <w:t>sd_NotifyBreakIn_HappyPath</w:t>
       </w:r>
       <w:bookmarkEnd w:id="64"/>
@@ -11368,65 +11460,21 @@
           <w:ilvl w:val="0"/>
           <w:numId w:val="39"/>
         </w:numPr>
-        <w:sectPr>
-          <w:headerReference w:type="default" r:id="rId20"/>
-          <w:pgSz w:w="12240" w:h="15840"/>
-          <w:pgMar w:top="1440" w:right="1440" w:bottom="1440" w:left="1440" w:header="708" w:footer="708" w:gutter="0"/>
-          <w:cols w:space="708"/>
-          <w:titlePg/>
-          <w:docGrid w:linePitch="360"/>
-        </w:sectPr>
-      </w:pPr>
-      <w:r>
-        <w:t>Correct password is entered. Signal “disarm” is sent to the CellHandlers, which is then forwarded to the Alarms and Sensors. Break in timer cancelled. SystemHandler transitions to Disarmed state.</w:t>
-      </w:r>
-    </w:p>
-    <w:p>
-      <w:pPr>
-        <w:sectPr>
-          <w:headerReference w:type="default" r:id="rId21"/>
-          <w:pgSz w:w="12240" w:h="15840"/>
-          <w:pgMar w:top="1440" w:right="1440" w:bottom="1440" w:left="1440" w:header="708" w:footer="708" w:gutter="0"/>
-          <w:cols w:space="708"/>
-          <w:titlePg/>
-          <w:docGrid w:linePitch="360"/>
-        </w:sectPr>
-      </w:pPr>
-    </w:p>
-    <w:p>
-      <w:pPr>
-        <w:sectPr>
-          <w:headerReference w:type="default" r:id="rId22"/>
-          <w:pgSz w:w="12240" w:h="15840"/>
-          <w:pgMar w:top="1440" w:right="1440" w:bottom="1440" w:left="1440" w:header="708" w:footer="708" w:gutter="0"/>
-          <w:cols w:space="708"/>
-          <w:titlePg/>
-          <w:docGrid w:linePitch="360"/>
-        </w:sectPr>
-      </w:pPr>
-    </w:p>
-    <w:p>
-      <w:pPr>
-        <w:sectPr>
-          <w:headerReference w:type="default" r:id="rId23"/>
-          <w:pgSz w:w="12240" w:h="15840"/>
-          <w:pgMar w:top="1440" w:right="1440" w:bottom="1440" w:left="1440" w:header="708" w:footer="708" w:gutter="0"/>
-          <w:cols w:space="708"/>
-          <w:titlePg/>
-          <w:docGrid w:linePitch="360"/>
-        </w:sectPr>
-      </w:pPr>
+      </w:pPr>
+      <w:r>
+        <w:t>Correct password is entered. Signal “disarm” is sent to the CellHandlers, which is then forwarded to the Alarms and Sensors. Break in timer cancelled. SystemHandler transitions to Disarmed state</w:t>
+      </w:r>
+      <w:bookmarkStart w:id="67" w:name="_Toc289745314"/>
+      <w:r>
+        <w:t>.</w:t>
+      </w:r>
     </w:p>
     <w:p>
       <w:pPr>
         <w:pStyle w:val="Heading1"/>
-        <w:numPr>
-          <w:ilvl w:val="0"/>
-          <w:numId w:val="0"/>
-        </w:numPr>
-      </w:pPr>
-      <w:bookmarkStart w:id="67" w:name="_Toc289745314"/>
-      <w:r>
+      </w:pPr>
+      <w:r>
+        <w:lastRenderedPageBreak/>
         <w:t>Appendix A</w:t>
       </w:r>
       <w:bookmarkEnd w:id="67"/>
@@ -13172,6 +13220,7 @@
               <w:rPr>
                 <w:iCs/>
               </w:rPr>
+              <w:lastRenderedPageBreak/>
               <w:t>All connected alarms and sensors have performed a self-test routine.</w:t>
             </w:r>
           </w:p>
@@ -23375,10 +23424,10 @@
     </w:p>
     <w:p/>
     <w:sectPr>
-      <w:headerReference w:type="default" r:id="rId24"/>
+      <w:headerReference w:type="default" r:id="rId20"/>
       <w:pgSz w:w="12240" w:h="15840"/>
       <w:pgMar w:top="1440" w:right="1440" w:bottom="1440" w:left="1440" w:header="708" w:footer="708" w:gutter="0"/>
-      <w:pgNumType w:fmt="lowerRoman" w:start="1"/>
+      <w:pgNumType w:start="0"/>
       <w:cols w:space="708"/>
       <w:titlePg/>
       <w:docGrid w:linePitch="360"/>
@@ -23449,103 +23498,7 @@
         <w:rPr>
           <w:noProof/>
         </w:rPr>
-        <w:t>26</w:t>
-      </w:r>
-    </w:fldSimple>
-  </w:p>
-  <w:p>
-    <w:pPr>
-      <w:pStyle w:val="Header"/>
-    </w:pPr>
-  </w:p>
-</w:hdr>
-</file>
-
-<file path=word/header2.xml><?xml version="1.0" encoding="utf-8"?>
-<w:hdr xmlns:ve="http://schemas.openxmlformats.org/markup-compatibility/2006" xmlns:o="urn:schemas-microsoft-com:office:office" xmlns:r="http://schemas.openxmlformats.org/officeDocument/2006/relationships" xmlns:m="http://schemas.openxmlformats.org/officeDocument/2006/math" xmlns:v="urn:schemas-microsoft-com:vml" xmlns:wp="http://schemas.openxmlformats.org/drawingml/2006/wordprocessingDrawing" xmlns:w10="urn:schemas-microsoft-com:office:word" xmlns:w="http://schemas.openxmlformats.org/wordprocessingml/2006/main" xmlns:wne="http://schemas.microsoft.com/office/word/2006/wordml">
-  <w:p>
-    <w:pPr>
-      <w:pStyle w:val="Header"/>
-      <w:jc w:val="right"/>
-    </w:pPr>
-    <w:fldSimple w:instr=" PAGE   \* MERGEFORMAT ">
-      <w:r>
-        <w:rPr>
-          <w:noProof/>
-        </w:rPr>
-        <w:t>29</w:t>
-      </w:r>
-    </w:fldSimple>
-  </w:p>
-  <w:p>
-    <w:pPr>
-      <w:pStyle w:val="Header"/>
-    </w:pPr>
-  </w:p>
-</w:hdr>
-</file>
-
-<file path=word/header3.xml><?xml version="1.0" encoding="utf-8"?>
-<w:hdr xmlns:ve="http://schemas.openxmlformats.org/markup-compatibility/2006" xmlns:o="urn:schemas-microsoft-com:office:office" xmlns:r="http://schemas.openxmlformats.org/officeDocument/2006/relationships" xmlns:m="http://schemas.openxmlformats.org/officeDocument/2006/math" xmlns:v="urn:schemas-microsoft-com:vml" xmlns:wp="http://schemas.openxmlformats.org/drawingml/2006/wordprocessingDrawing" xmlns:w10="urn:schemas-microsoft-com:office:word" xmlns:w="http://schemas.openxmlformats.org/wordprocessingml/2006/main" xmlns:wne="http://schemas.microsoft.com/office/word/2006/wordml">
-  <w:p>
-    <w:pPr>
-      <w:pStyle w:val="Header"/>
-      <w:jc w:val="right"/>
-    </w:pPr>
-    <w:fldSimple w:instr=" PAGE   \* MERGEFORMAT ">
-      <w:r>
-        <w:rPr>
-          <w:noProof/>
-        </w:rPr>
-        <w:t>29</w:t>
-      </w:r>
-    </w:fldSimple>
-  </w:p>
-  <w:p>
-    <w:pPr>
-      <w:pStyle w:val="Header"/>
-    </w:pPr>
-  </w:p>
-</w:hdr>
-</file>
-
-<file path=word/header4.xml><?xml version="1.0" encoding="utf-8"?>
-<w:hdr xmlns:ve="http://schemas.openxmlformats.org/markup-compatibility/2006" xmlns:o="urn:schemas-microsoft-com:office:office" xmlns:r="http://schemas.openxmlformats.org/officeDocument/2006/relationships" xmlns:m="http://schemas.openxmlformats.org/officeDocument/2006/math" xmlns:v="urn:schemas-microsoft-com:vml" xmlns:wp="http://schemas.openxmlformats.org/drawingml/2006/wordprocessingDrawing" xmlns:w10="urn:schemas-microsoft-com:office:word" xmlns:w="http://schemas.openxmlformats.org/wordprocessingml/2006/main" xmlns:wne="http://schemas.microsoft.com/office/word/2006/wordml">
-  <w:p>
-    <w:pPr>
-      <w:pStyle w:val="Header"/>
-      <w:jc w:val="right"/>
-    </w:pPr>
-    <w:fldSimple w:instr=" PAGE   \* MERGEFORMAT ">
-      <w:r>
-        <w:rPr>
-          <w:noProof/>
-        </w:rPr>
-        <w:t>28</w:t>
-      </w:r>
-    </w:fldSimple>
-  </w:p>
-  <w:p>
-    <w:pPr>
-      <w:pStyle w:val="Header"/>
-    </w:pPr>
-  </w:p>
-</w:hdr>
-</file>
-
-<file path=word/header5.xml><?xml version="1.0" encoding="utf-8"?>
-<w:hdr xmlns:ve="http://schemas.openxmlformats.org/markup-compatibility/2006" xmlns:o="urn:schemas-microsoft-com:office:office" xmlns:r="http://schemas.openxmlformats.org/officeDocument/2006/relationships" xmlns:m="http://schemas.openxmlformats.org/officeDocument/2006/math" xmlns:v="urn:schemas-microsoft-com:vml" xmlns:wp="http://schemas.openxmlformats.org/drawingml/2006/wordprocessingDrawing" xmlns:w10="urn:schemas-microsoft-com:office:word" xmlns:w="http://schemas.openxmlformats.org/wordprocessingml/2006/main" xmlns:wne="http://schemas.microsoft.com/office/word/2006/wordml">
-  <w:p>
-    <w:pPr>
-      <w:pStyle w:val="Header"/>
-      <w:jc w:val="right"/>
-    </w:pPr>
-    <w:fldSimple w:instr=" PAGE   \* MERGEFORMAT ">
-      <w:r>
-        <w:rPr>
-          <w:noProof/>
-        </w:rPr>
-        <w:t>x</w:t>
+        <w:t>3</w:t>
       </w:r>
     </w:fldSimple>
   </w:p>
@@ -28715,8 +28668,9 @@
   </w:style>
   <w:style w:type="character" w:default="1" w:styleId="DefaultParagraphFont">
     <w:name w:val="Default Paragraph Font"/>
-    <w:uiPriority w:val="99"/>
+    <w:uiPriority w:val="1"/>
     <w:semiHidden/>
+    <w:unhideWhenUsed/>
   </w:style>
   <w:style w:type="table" w:default="1" w:styleId="TableNormal">
     <w:name w:val="Normal Table"/>

</xml_diff>